<commit_message>
Xong bản nháp chương 2 phần dữ liệu thô
</commit_message>
<xml_diff>
--- a/Reports/Chuong 2.docx
+++ b/Reports/Chuong 2.docx
@@ -6803,17 +6803,17 @@
         <w:t>có thông tin về địa lý, nghĩa là chúng có thể được trình bày trên bất cứ một bản đồ nào của một hệ tọa độ đã biết. Cấu trúc raster yêu cầu mỗi một đặc điểm phải được trình bày thành dạng đơn vị hình ảnh. Trong trường hợp này một bản đồ được phân chia thành nhiều pixels, mỗi pixel có vị trí theo hàng và cột. Một điểm nhỏ nhất được trình bày bởi một pixel đơn lẻ và nó chiếm một diện tích bằng kích thước của một pixel.</w:t>
       </w:r>
     </w:p>
-    <w:bookmarkStart w:id="0" w:name="_MON_1073719496"/>
-    <w:bookmarkStart w:id="1" w:name="_MON_1112701073"/>
-    <w:bookmarkStart w:id="2" w:name="_MON_1112702776"/>
-    <w:bookmarkStart w:id="3" w:name="_MON_1115875698"/>
-    <w:bookmarkStart w:id="4" w:name="_MON_1115875873"/>
-    <w:bookmarkStart w:id="5" w:name="_MON_1115876037"/>
-    <w:bookmarkStart w:id="6" w:name="_MON_1115876212"/>
-    <w:bookmarkStart w:id="7" w:name="_MON_1115876409"/>
-    <w:bookmarkStart w:id="8" w:name="_MON_1115876530"/>
-    <w:bookmarkStart w:id="9" w:name="_MON_1119383566"/>
-    <w:bookmarkStart w:id="10" w:name="_MON_1073481694"/>
+    <w:bookmarkStart w:id="0" w:name="_MON_1112701073"/>
+    <w:bookmarkStart w:id="1" w:name="_MON_1112702776"/>
+    <w:bookmarkStart w:id="2" w:name="_MON_1115875698"/>
+    <w:bookmarkStart w:id="3" w:name="_MON_1115875873"/>
+    <w:bookmarkStart w:id="4" w:name="_MON_1115876037"/>
+    <w:bookmarkStart w:id="5" w:name="_MON_1115876212"/>
+    <w:bookmarkStart w:id="6" w:name="_MON_1115876409"/>
+    <w:bookmarkStart w:id="7" w:name="_MON_1115876530"/>
+    <w:bookmarkStart w:id="8" w:name="_MON_1119383566"/>
+    <w:bookmarkStart w:id="9" w:name="_MON_1073481694"/>
+    <w:bookmarkStart w:id="10" w:name="_MON_1073717353"/>
     <w:bookmarkEnd w:id="0"/>
     <w:bookmarkEnd w:id="1"/>
     <w:bookmarkEnd w:id="2"/>
@@ -6825,7 +6825,7 @@
     <w:bookmarkEnd w:id="8"/>
     <w:bookmarkEnd w:id="9"/>
     <w:bookmarkEnd w:id="10"/>
-    <w:bookmarkStart w:id="11" w:name="_MON_1073717353"/>
+    <w:bookmarkStart w:id="11" w:name="_MON_1073719496"/>
     <w:bookmarkEnd w:id="11"/>
     <w:p>
       <w:pPr>
@@ -6865,7 +6865,7 @@
             <w10:borderbottom type="single" width="4"/>
             <w10:borderright type="single" width="4"/>
           </v:shape>
-          <o:OLEObject Type="Embed" ProgID="Word.Picture.8" ShapeID="_x0000_i1025" DrawAspect="Content" ObjectID="_1393885377" r:id="rId17"/>
+          <o:OLEObject Type="Embed" ProgID="Word.Picture.8" ShapeID="_x0000_i1025" DrawAspect="Content" ObjectID="_1394022277" r:id="rId17"/>
         </w:object>
       </w:r>
     </w:p>
@@ -8246,7 +8246,23 @@
           <w:sz w:val="26"/>
           <w:szCs w:val="26"/>
         </w:rPr>
-        <w:t>Cấu trúc dữ liệu spaghetti (cấu trúc môtả bằng các phương trình)</w:t>
+        <w:t>Cấu trúc dữ liệu spaghetti (cấu trúc mô</w:t>
+      </w:r>
+      <w:r>
+        <w:rPr>
+          <w:rFonts w:ascii="Times New Roman" w:hAnsi="Times New Roman" w:cs="Times New Roman"/>
+          <w:sz w:val="26"/>
+          <w:szCs w:val="26"/>
+        </w:rPr>
+        <w:t xml:space="preserve"> </w:t>
+      </w:r>
+      <w:r>
+        <w:rPr>
+          <w:rFonts w:ascii="Times New Roman" w:hAnsi="Times New Roman" w:cs="Times New Roman"/>
+          <w:sz w:val="26"/>
+          <w:szCs w:val="26"/>
+        </w:rPr>
+        <w:t>tả bằng các phương trình)</w:t>
       </w:r>
     </w:p>
     <w:p>
@@ -11462,7 +11478,23 @@
           <w:sz w:val="26"/>
           <w:szCs w:val="26"/>
         </w:rPr>
-        <w:t>OGC được thành lập vào ngày 25 tháng 09 năm 1994 với 8 thành viên chủ chốt. Những thành viên đó bao gồm: Camber Corporation, University of Arkansas-CAST, Center for Environment Design Research at California University, Intergraph Corporation, PCI Remote Sensing, QUBA, USACERL và USDA Soil Conservation Service. Intergraph là thành viên nguyên tắc thương mại đầu tiên của OGC, sau này Intergraph đóng góp rất nhiều nỗ lực để phát triển các đặc tả của OGC.  Hiện nay Intergraph là thành viên chiến lược của OGC.</w:t>
+        <w:t>OGC được thành lập vào ngày 25 tháng 09 năm 1994 với 8 thành viên chủ chốt. Những thành viên đó bao gồm: Camber Corporation, University of Arkansas-CAST, Center for Environment Design Research at California University, Intergraph Corporation, PCI Remote Sensing, QUBA, USACERL và USDA Soil Conservation Service. Intergraph là thành viên nguyên tắc thương mại đầu tiên của OGC, sau này Intergraph đóng góp rất nhiều nỗ lực để phát triển các đặc tả củ</w:t>
+      </w:r>
+      <w:r>
+        <w:rPr>
+          <w:rFonts w:ascii="Times New Roman" w:hAnsi="Times New Roman" w:cs="Times New Roman"/>
+          <w:sz w:val="26"/>
+          <w:szCs w:val="26"/>
+        </w:rPr>
+        <w:t>a OGC.</w:t>
+      </w:r>
+      <w:r>
+        <w:rPr>
+          <w:rFonts w:ascii="Times New Roman" w:hAnsi="Times New Roman" w:cs="Times New Roman"/>
+          <w:sz w:val="26"/>
+          <w:szCs w:val="26"/>
+        </w:rPr>
+        <w:t xml:space="preserve"> Hiện nay Intergraph là thành viên chiến lược của OGC.</w:t>
       </w:r>
     </w:p>
     <w:p>
@@ -11496,7 +11528,39 @@
           <w:sz w:val="26"/>
           <w:szCs w:val="26"/>
         </w:rPr>
-        <w:t>Ngày nay, OGC là một tổ chức quốc tế của 424 công ty (số liệu ngày 20/08/2011), các tổ chức chính phủ và các trường đại học tham gia vào quá trình tìm tiếng nói chung để phát triển các đặc tả giao tiếp cho cộng đồng. Chúng ta thường gọi đó là các đặc tả OPENGIS (OpenGIS Specifications). Các đặc tả OpenGIS hỗ trợ các giải pháp đồng vận hành, tích hợp làm cho dữ liệu địa lý luôn sẵn sàng phục vụ cho Web, các dịch vụ trên nền tảng định vị, các dịch vụ không dây và phù hợp với các xu hướng chính của công nghệ thông tin. Các đặc tả sẽ tăng cường sức manh cho các nhà phát triển công nghệ nhằm biến các dịch vụ và thông tin không gian phức tạp trở nên dễ dàng truy cập và hữu ích bới hầu hết các loại ứng dụng.</w:t>
+        <w:t>Ngày nay, OGC là một tổ chức quốc tế củ</w:t>
+      </w:r>
+      <w:r>
+        <w:rPr>
+          <w:rFonts w:ascii="Times New Roman" w:hAnsi="Times New Roman" w:cs="Times New Roman"/>
+          <w:sz w:val="26"/>
+          <w:szCs w:val="26"/>
+        </w:rPr>
+        <w:t>a 438</w:t>
+      </w:r>
+      <w:r>
+        <w:rPr>
+          <w:rFonts w:ascii="Times New Roman" w:hAnsi="Times New Roman" w:cs="Times New Roman"/>
+          <w:sz w:val="26"/>
+          <w:szCs w:val="26"/>
+        </w:rPr>
+        <w:t xml:space="preserve"> công ty (số liệu</w:t>
+      </w:r>
+      <w:r>
+        <w:rPr>
+          <w:rFonts w:ascii="Times New Roman" w:hAnsi="Times New Roman" w:cs="Times New Roman"/>
+          <w:sz w:val="26"/>
+          <w:szCs w:val="26"/>
+        </w:rPr>
+        <w:t xml:space="preserve"> ngày 23/03/2012</w:t>
+      </w:r>
+      <w:r>
+        <w:rPr>
+          <w:rFonts w:ascii="Times New Roman" w:hAnsi="Times New Roman" w:cs="Times New Roman"/>
+          <w:sz w:val="26"/>
+          <w:szCs w:val="26"/>
+        </w:rPr>
+        <w:t>), các tổ chức chính phủ và các trường đại học tham gia vào quá trình tìm tiếng nói chung để phát triển các đặc tả giao tiếp cho cộng đồng. Chúng ta thường gọi đó là các đặc tả OPENGIS (OpenGIS Specifications). Các đặc tả OpenGIS hỗ trợ các giải pháp đồng vận hành, tích hợp làm cho dữ liệu địa lý luôn sẵn sàng phục vụ cho Web, các dịch vụ trên nền tảng định vị, các dịch vụ không dây và phù hợp với các xu hướng chính của công nghệ thông tin. Các đặc tả sẽ tăng cường sức manh cho các nhà phát triển công nghệ nhằm biến các dịch vụ và thông tin không gian phức tạp trở nên dễ dàng truy cập và hữu ích bới hầu hết các loại ứng dụng.</w:t>
       </w:r>
     </w:p>
     <w:p>
@@ -11556,15 +11620,109 @@
           <w:sz w:val="26"/>
           <w:szCs w:val="26"/>
         </w:rPr>
-        <w:t>OpenGIS đã đưa ra ba chuẩn dịch vụ truy cập thông tin địa lý mang tính chuẩn hóa cao là: WMS (Web Map Service), WFS (Web Feature Service), WCS (Web Coverage Service) đáp ứng nhu cầu trao đổi, chia sẻ thông tin giữa các hệ thống với nhau và phù hợp với tiêu chuẩn kỹ thuật do Bộ TT&amp;TT công b</w:t>
-      </w:r>
-      <w:r>
-        <w:rPr>
-          <w:rFonts w:ascii="Times New Roman" w:hAnsi="Times New Roman" w:cs="Times New Roman"/>
-          <w:sz w:val="26"/>
-          <w:szCs w:val="26"/>
-        </w:rPr>
-        <w:t>ố</w:t>
+        <w:t>OpenGIS đã đưa ra ba chuẩn dịch vụ truy cập thông tin địa lý mang tính chuẩn hóa cao là: WMS (Web Map Service), WFS (Web Feature Service), WCS (Web Coverage Service) đáp ứng nhu cầu trao đổi, chia sẻ thông tin giữa các hệ thống với nhau.</w:t>
+      </w:r>
+    </w:p>
+    <w:p>
+      <w:pPr>
+        <w:rPr>
+          <w:rFonts w:ascii="Times New Roman" w:hAnsi="Times New Roman" w:cs="Times New Roman"/>
+          <w:sz w:val="26"/>
+          <w:szCs w:val="26"/>
+        </w:rPr>
+      </w:pPr>
+      <w:r>
+        <w:rPr>
+          <w:rFonts w:ascii="Times New Roman" w:hAnsi="Times New Roman" w:cs="Times New Roman"/>
+          <w:sz w:val="26"/>
+          <w:szCs w:val="26"/>
+        </w:rPr>
+        <w:t>Ngoài đặc tả cho các dịch vụ, OpenGIS còn đặc tả một số chuẩn phục vụ cho quá trình truy vấn, truyền tải, định dạng thông tin: GML, KML, Filter Encoding, Simple Features, GeoAPI, CityGML,…</w:t>
+      </w:r>
+    </w:p>
+    <w:p>
+      <w:pPr>
+        <w:rPr>
+          <w:rFonts w:ascii="Times New Roman" w:hAnsi="Times New Roman" w:cs="Times New Roman"/>
+          <w:sz w:val="26"/>
+          <w:szCs w:val="26"/>
+        </w:rPr>
+      </w:pPr>
+      <w:r>
+        <w:rPr>
+          <w:rFonts w:ascii="Times New Roman" w:hAnsi="Times New Roman" w:cs="Times New Roman"/>
+          <w:sz w:val="26"/>
+          <w:szCs w:val="26"/>
+        </w:rPr>
+        <w:t>Web Map Service (WMS)</w:t>
+      </w:r>
+    </w:p>
+    <w:p>
+      <w:pPr>
+        <w:rPr>
+          <w:rFonts w:ascii="Times New Roman" w:hAnsi="Times New Roman" w:cs="Times New Roman"/>
+          <w:sz w:val="26"/>
+          <w:szCs w:val="26"/>
+        </w:rPr>
+      </w:pPr>
+      <w:r>
+        <w:rPr>
+          <w:rFonts w:ascii="Times New Roman" w:hAnsi="Times New Roman" w:cs="Times New Roman"/>
+          <w:sz w:val="26"/>
+          <w:szCs w:val="26"/>
+        </w:rPr>
+        <w:t>WMS là một dịch vụ giúp tạo ra các bản đồ dựa trên các dữ liệu địa lý. Bản đồ ở đây được hiểu như một cách thể hiện trực quan của dữ liệu địa lý, còn bản thân bản đồ không được xem là dữ liệu. Các bản đồ này được hiển thị dưới định dạng ảnh như PNG, GIF, JPEG hoặc các định dạng thành phần đồ họa vector như SVG (Scalable Vector Graphics), WebCGM (Web Computer Graphics Metafile). Một WMS sẽ hỗ trợ ba thao tác, trong đó có hai thao tác đầu là bắt buộc cho mọi WMS.</w:t>
+      </w:r>
+    </w:p>
+    <w:p>
+      <w:pPr>
+        <w:rPr>
+          <w:rFonts w:ascii="Times New Roman" w:hAnsi="Times New Roman" w:cs="Times New Roman"/>
+          <w:sz w:val="26"/>
+          <w:szCs w:val="26"/>
+        </w:rPr>
+      </w:pPr>
+      <w:r>
+        <w:rPr>
+          <w:rFonts w:ascii="Times New Roman" w:hAnsi="Times New Roman" w:cs="Times New Roman"/>
+          <w:sz w:val="26"/>
+          <w:szCs w:val="26"/>
+        </w:rPr>
+        <w:t>GetCapabilities: cung cấp các thông tin metadata ở mức dịch vụ, đó là đặc tả cho các thông tin của dịch vụ WMS và các tham số cần thiết cho các yêu cầu.</w:t>
+      </w:r>
+    </w:p>
+    <w:p>
+      <w:pPr>
+        <w:rPr>
+          <w:rFonts w:ascii="Times New Roman" w:hAnsi="Times New Roman" w:cs="Times New Roman"/>
+          <w:sz w:val="26"/>
+          <w:szCs w:val="26"/>
+        </w:rPr>
+      </w:pPr>
+      <w:r>
+        <w:rPr>
+          <w:rFonts w:ascii="Times New Roman" w:hAnsi="Times New Roman" w:cs="Times New Roman"/>
+          <w:sz w:val="26"/>
+          <w:szCs w:val="26"/>
+        </w:rPr>
+        <w:t>GetMap: cung cấp ảnh bản đồ khi nhận được các tham số về chiều và thông tin không gian địa lý hợp lệ.</w:t>
+      </w:r>
+    </w:p>
+    <w:p>
+      <w:pPr>
+        <w:rPr>
+          <w:rFonts w:ascii="Times New Roman" w:hAnsi="Times New Roman" w:cs="Times New Roman"/>
+          <w:sz w:val="26"/>
+          <w:szCs w:val="26"/>
+        </w:rPr>
+      </w:pPr>
+      <w:r>
+        <w:rPr>
+          <w:rFonts w:ascii="Times New Roman" w:hAnsi="Times New Roman" w:cs="Times New Roman"/>
+          <w:sz w:val="26"/>
+          <w:szCs w:val="26"/>
+        </w:rPr>
+        <w:t>GetFeatureInfo: truy vấn thông tin của các feature trên bản đồ</w:t>
       </w:r>
       <w:r>
         <w:rPr>
@@ -11589,92 +11747,500 @@
           <w:sz w:val="26"/>
           <w:szCs w:val="26"/>
         </w:rPr>
-        <w:t>Ngoài đặc tả cho các dịch vụ, OpenGIS còn đặc tả một số chuẩn phục vụ cho quá trình truy vấn, truyền tải, định dạng thông tin: GML, KML, Filter Encoding, Simple Features, GeoAPI, CityGML,…</w:t>
-      </w:r>
-    </w:p>
-    <w:p>
-      <w:pPr>
-        <w:rPr>
-          <w:rFonts w:ascii="Times New Roman" w:hAnsi="Times New Roman" w:cs="Times New Roman"/>
-          <w:sz w:val="26"/>
-          <w:szCs w:val="26"/>
-        </w:rPr>
-      </w:pPr>
-      <w:r>
-        <w:rPr>
-          <w:rFonts w:ascii="Times New Roman" w:hAnsi="Times New Roman" w:cs="Times New Roman"/>
-          <w:sz w:val="26"/>
-          <w:szCs w:val="26"/>
-        </w:rPr>
-        <w:t>Web Map Service (WMS)</w:t>
-      </w:r>
-    </w:p>
-    <w:p>
-      <w:pPr>
-        <w:rPr>
-          <w:rFonts w:ascii="Times New Roman" w:hAnsi="Times New Roman" w:cs="Times New Roman"/>
-          <w:sz w:val="26"/>
-          <w:szCs w:val="26"/>
-        </w:rPr>
-      </w:pPr>
-      <w:r>
-        <w:rPr>
-          <w:rFonts w:ascii="Times New Roman" w:hAnsi="Times New Roman" w:cs="Times New Roman"/>
-          <w:sz w:val="26"/>
-          <w:szCs w:val="26"/>
-        </w:rPr>
-        <w:t>WMS là một dịch vụ giúp tạo ra các bản đồ dựa trên các dữ liệu địa lý. Bản đồ ở đây được hiểu như một cách thể hiện trực quan của dữ liệu địa lý, còn bản thân bản đồ không được xem là dữ liệu. Các bản đồ này được hiển thị dưới định dạng ảnh như PNG, GIF, JPEG hoặc các định dạng thành phần đồ họa vector như SVG (Scalable Vector Graphics), WebCGM (Web Computer Graphics Metafile). Một WMS sẽ hỗ trợ ba thao tác, trong đó có hai thao tác đầu là bắt buộc cho mọi WMS.</w:t>
-      </w:r>
-    </w:p>
-    <w:p>
-      <w:pPr>
-        <w:rPr>
-          <w:rFonts w:ascii="Times New Roman" w:hAnsi="Times New Roman" w:cs="Times New Roman"/>
-          <w:sz w:val="26"/>
-          <w:szCs w:val="26"/>
-        </w:rPr>
-      </w:pPr>
-      <w:r>
-        <w:rPr>
-          <w:rFonts w:ascii="Times New Roman" w:hAnsi="Times New Roman" w:cs="Times New Roman"/>
-          <w:sz w:val="26"/>
-          <w:szCs w:val="26"/>
-        </w:rPr>
-        <w:t>GetCapabilities: cung cấp các thông tin metadata ở mức dịch vụ, đó là đặc tả cho các thông tin của dịch vụ WMS và các tham số cần thiết cho các yêu cầu.</w:t>
-      </w:r>
-    </w:p>
-    <w:p>
-      <w:pPr>
-        <w:rPr>
-          <w:rFonts w:ascii="Times New Roman" w:hAnsi="Times New Roman" w:cs="Times New Roman"/>
-          <w:sz w:val="26"/>
-          <w:szCs w:val="26"/>
-        </w:rPr>
-      </w:pPr>
-      <w:r>
-        <w:rPr>
-          <w:rFonts w:ascii="Times New Roman" w:hAnsi="Times New Roman" w:cs="Times New Roman"/>
-          <w:sz w:val="26"/>
-          <w:szCs w:val="26"/>
-        </w:rPr>
-        <w:t>GetMap: cung cấp ảnh bản đồ khi nhận được các tham số về chiều và thông tin không gian địa lý hợp lệ.</w:t>
-      </w:r>
-    </w:p>
-    <w:p>
-      <w:pPr>
-        <w:rPr>
-          <w:rFonts w:ascii="Times New Roman" w:hAnsi="Times New Roman" w:cs="Times New Roman"/>
-          <w:sz w:val="26"/>
-          <w:szCs w:val="26"/>
-        </w:rPr>
-      </w:pPr>
-      <w:r>
-        <w:rPr>
-          <w:rFonts w:ascii="Times New Roman" w:hAnsi="Times New Roman" w:cs="Times New Roman"/>
-          <w:sz w:val="26"/>
-          <w:szCs w:val="26"/>
-        </w:rPr>
-        <w:t>GetFeatureInfo: truy vấn thông tin của các feature trên bản đồ</w:t>
+        <w:t>Web Feature Service (WFS)</w:t>
+      </w:r>
+    </w:p>
+    <w:p>
+      <w:pPr>
+        <w:rPr>
+          <w:rFonts w:ascii="Times New Roman" w:hAnsi="Times New Roman" w:cs="Times New Roman"/>
+          <w:sz w:val="26"/>
+          <w:szCs w:val="26"/>
+        </w:rPr>
+      </w:pPr>
+      <w:r>
+        <w:rPr>
+          <w:rFonts w:ascii="Times New Roman" w:hAnsi="Times New Roman" w:cs="Times New Roman"/>
+          <w:sz w:val="26"/>
+          <w:szCs w:val="26"/>
+        </w:rPr>
+        <w:t>WFS cho phép một client nhận và cập nhật dữ liệu không gian được mã hóa trong GML từ nhiều WFS khác nhau. WFS hỗ trợ các thao tác INSERT, UPDATE, DELETE, LOCK, QUERY và DISCOVERY trên các feature địa lý và phi địa lý sử dụng giao thức HTTP.</w:t>
+      </w:r>
+    </w:p>
+    <w:p>
+      <w:pPr>
+        <w:rPr>
+          <w:rFonts w:ascii="Times New Roman" w:hAnsi="Times New Roman" w:cs="Times New Roman"/>
+          <w:sz w:val="26"/>
+          <w:szCs w:val="26"/>
+        </w:rPr>
+      </w:pPr>
+      <w:r>
+        <w:rPr>
+          <w:rFonts w:ascii="Times New Roman" w:hAnsi="Times New Roman" w:cs="Times New Roman"/>
+          <w:sz w:val="26"/>
+          <w:szCs w:val="26"/>
+        </w:rPr>
+        <w:t>Đối tượng địa lý là một tập các thuộc tính, mà mỗi thuộc tính là một bộ ba giá trị sau {tên, kiểu, giá trị}. Tên và kiểu của thuộc tính đối tượng được quy định bởi kiểu đối tượng đó. Các đối tượng địa lý phải có ít nhất một thuộc tính có giá trị mô tả thông tin địa lý. Nó có thể có các thuộc tính không nhằm mô tả thông tin địa lý.</w:t>
+      </w:r>
+    </w:p>
+    <w:p>
+      <w:pPr>
+        <w:rPr>
+          <w:rFonts w:ascii="Times New Roman" w:hAnsi="Times New Roman" w:cs="Times New Roman"/>
+          <w:sz w:val="26"/>
+          <w:szCs w:val="26"/>
+        </w:rPr>
+      </w:pPr>
+      <w:r>
+        <w:rPr>
+          <w:rFonts w:ascii="Times New Roman" w:hAnsi="Times New Roman" w:cs="Times New Roman"/>
+          <w:sz w:val="26"/>
+          <w:szCs w:val="26"/>
+        </w:rPr>
+        <w:t>Tiến trình yêu cầu và xử lý yêu cầu:</w:t>
+      </w:r>
+    </w:p>
+    <w:p>
+      <w:pPr>
+        <w:rPr>
+          <w:rFonts w:ascii="Times New Roman" w:hAnsi="Times New Roman" w:cs="Times New Roman"/>
+          <w:sz w:val="26"/>
+          <w:szCs w:val="26"/>
+        </w:rPr>
+      </w:pPr>
+      <w:r>
+        <w:rPr>
+          <w:rFonts w:ascii="Times New Roman" w:hAnsi="Times New Roman" w:cs="Times New Roman"/>
+          <w:sz w:val="26"/>
+          <w:szCs w:val="26"/>
+        </w:rPr>
+        <w:lastRenderedPageBreak/>
+        <w:t>Ứng dụng client yêu cầu tài liệu mô tả khả năng của dịch vụ WFS. Đó là tài liệu mô tả các thao tác mà WFS hỗ trợ đồng thời liệt kê danh sách các FeatureType mà dịch vụ này hỗ trợ.</w:t>
+      </w:r>
+    </w:p>
+    <w:p>
+      <w:pPr>
+        <w:rPr>
+          <w:rFonts w:ascii="Times New Roman" w:hAnsi="Times New Roman" w:cs="Times New Roman"/>
+          <w:sz w:val="26"/>
+          <w:szCs w:val="26"/>
+        </w:rPr>
+      </w:pPr>
+      <w:r>
+        <w:rPr>
+          <w:rFonts w:ascii="Times New Roman" w:hAnsi="Times New Roman" w:cs="Times New Roman"/>
+          <w:sz w:val="26"/>
+          <w:szCs w:val="26"/>
+        </w:rPr>
+        <w:t>Ứng dụng client có thể gởi yêu cầu lấy thông tin mô tả chi tiết của một hay nhiều FeatureType đến WFS.</w:t>
+      </w:r>
+    </w:p>
+    <w:p>
+      <w:pPr>
+        <w:rPr>
+          <w:rFonts w:ascii="Times New Roman" w:hAnsi="Times New Roman" w:cs="Times New Roman"/>
+          <w:sz w:val="26"/>
+          <w:szCs w:val="26"/>
+        </w:rPr>
+      </w:pPr>
+      <w:r>
+        <w:rPr>
+          <w:rFonts w:ascii="Times New Roman" w:hAnsi="Times New Roman" w:cs="Times New Roman"/>
+          <w:sz w:val="26"/>
+          <w:szCs w:val="26"/>
+        </w:rPr>
+        <w:t>Dựa trên thông tin mô tả chi tiết của các FeatureType này, ứng dụng client sẽ tạo ra một yêu cầu.</w:t>
+      </w:r>
+    </w:p>
+    <w:p>
+      <w:pPr>
+        <w:rPr>
+          <w:rFonts w:ascii="Times New Roman" w:hAnsi="Times New Roman" w:cs="Times New Roman"/>
+          <w:sz w:val="26"/>
+          <w:szCs w:val="26"/>
+        </w:rPr>
+      </w:pPr>
+      <w:r>
+        <w:rPr>
+          <w:rFonts w:ascii="Times New Roman" w:hAnsi="Times New Roman" w:cs="Times New Roman"/>
+          <w:sz w:val="26"/>
+          <w:szCs w:val="26"/>
+        </w:rPr>
+        <w:t>Yêu cầu này được gởi đến server.</w:t>
+      </w:r>
+    </w:p>
+    <w:p>
+      <w:pPr>
+        <w:rPr>
+          <w:rFonts w:ascii="Times New Roman" w:hAnsi="Times New Roman" w:cs="Times New Roman"/>
+          <w:sz w:val="26"/>
+          <w:szCs w:val="26"/>
+        </w:rPr>
+      </w:pPr>
+      <w:r>
+        <w:rPr>
+          <w:rFonts w:ascii="Times New Roman" w:hAnsi="Times New Roman" w:cs="Times New Roman"/>
+          <w:sz w:val="26"/>
+          <w:szCs w:val="26"/>
+        </w:rPr>
+        <w:t>WFS thực thi yêu cầu đó.</w:t>
+      </w:r>
+    </w:p>
+    <w:p>
+      <w:pPr>
+        <w:rPr>
+          <w:rFonts w:ascii="Times New Roman" w:hAnsi="Times New Roman" w:cs="Times New Roman"/>
+          <w:sz w:val="26"/>
+          <w:szCs w:val="26"/>
+        </w:rPr>
+      </w:pPr>
+      <w:r>
+        <w:rPr>
+          <w:rFonts w:ascii="Times New Roman" w:hAnsi="Times New Roman" w:cs="Times New Roman"/>
+          <w:sz w:val="26"/>
+          <w:szCs w:val="26"/>
+        </w:rPr>
+        <w:t>Sau khi đáp ứng xong yêu cầu, WFS sẽ gởi về trạng thái kết quả của việc đáp ứng (thành công một thao tác, hay thất bại).</w:t>
+      </w:r>
+    </w:p>
+    <w:p>
+      <w:pPr>
+        <w:rPr>
+          <w:rFonts w:ascii="Times New Roman" w:hAnsi="Times New Roman" w:cs="Times New Roman"/>
+          <w:sz w:val="26"/>
+          <w:szCs w:val="26"/>
+        </w:rPr>
+      </w:pPr>
+      <w:r>
+        <w:rPr>
+          <w:rFonts w:ascii="Times New Roman" w:hAnsi="Times New Roman" w:cs="Times New Roman"/>
+          <w:sz w:val="26"/>
+          <w:szCs w:val="26"/>
+        </w:rPr>
+        <w:t>WFS hỗ trợ các thao tác sau:</w:t>
+      </w:r>
+    </w:p>
+    <w:p>
+      <w:pPr>
+        <w:rPr>
+          <w:rFonts w:ascii="Times New Roman" w:hAnsi="Times New Roman" w:cs="Times New Roman"/>
+          <w:sz w:val="26"/>
+          <w:szCs w:val="26"/>
+        </w:rPr>
+      </w:pPr>
+      <w:r>
+        <w:rPr>
+          <w:rFonts w:ascii="Times New Roman" w:hAnsi="Times New Roman" w:cs="Times New Roman"/>
+          <w:sz w:val="26"/>
+          <w:szCs w:val="26"/>
+        </w:rPr>
+        <w:t>GetCapabilities: WFS bắt buộc phải mô tả khả năng của nó qua thao tác này. Nó chỉ ra các FeatureType mà nó hỗ trợ và các thao tác mà nó hỗ trợ trên mỗi FeatureType.</w:t>
+      </w:r>
+    </w:p>
+    <w:p>
+      <w:pPr>
+        <w:rPr>
+          <w:rFonts w:ascii="Times New Roman" w:hAnsi="Times New Roman" w:cs="Times New Roman"/>
+          <w:sz w:val="26"/>
+          <w:szCs w:val="26"/>
+        </w:rPr>
+      </w:pPr>
+      <w:r>
+        <w:rPr>
+          <w:rFonts w:ascii="Times New Roman" w:hAnsi="Times New Roman" w:cs="Times New Roman"/>
+          <w:sz w:val="26"/>
+          <w:szCs w:val="26"/>
+        </w:rPr>
+        <w:t>DescribeFeatureType: Khi có yêu cầu, WFS phải có khả năng mô tả cấu trúc của bất kỳ FeatureType nào mà nó hỗ trợ.</w:t>
+      </w:r>
+    </w:p>
+    <w:p>
+      <w:pPr>
+        <w:rPr>
+          <w:rFonts w:ascii="Times New Roman" w:hAnsi="Times New Roman" w:cs="Times New Roman"/>
+          <w:sz w:val="26"/>
+          <w:szCs w:val="26"/>
+        </w:rPr>
+      </w:pPr>
+      <w:r>
+        <w:rPr>
+          <w:rFonts w:ascii="Times New Roman" w:hAnsi="Times New Roman" w:cs="Times New Roman"/>
+          <w:sz w:val="26"/>
+          <w:szCs w:val="26"/>
+        </w:rPr>
+        <w:t>GetFeature: WFS phải có khả năng đáp ứng các yêu cầu lấy các thể hiện của feature. Client có thể chỉ rõ các thuộc tính cần lấy và các ràng buộc trên các feature đó.</w:t>
+      </w:r>
+    </w:p>
+    <w:p>
+      <w:pPr>
+        <w:rPr>
+          <w:rFonts w:ascii="Times New Roman" w:hAnsi="Times New Roman" w:cs="Times New Roman"/>
+          <w:sz w:val="26"/>
+          <w:szCs w:val="26"/>
+        </w:rPr>
+      </w:pPr>
+      <w:r>
+        <w:rPr>
+          <w:rFonts w:ascii="Times New Roman" w:hAnsi="Times New Roman" w:cs="Times New Roman"/>
+          <w:sz w:val="26"/>
+          <w:szCs w:val="26"/>
+        </w:rPr>
+        <w:t>GetGmlObject: WFS có thể đáp ứng các yêu cầu lấy các thể hiện của feature bằng việc sử dụng Xlinks đã được đề cập trong XML IDs của nó. Client phải chỉ định có hay không việc nhúng phần từ Xlinks vào trong dữ liệu trả về.</w:t>
+      </w:r>
+    </w:p>
+    <w:p>
+      <w:pPr>
+        <w:rPr>
+          <w:rFonts w:ascii="Times New Roman" w:hAnsi="Times New Roman" w:cs="Times New Roman"/>
+          <w:sz w:val="26"/>
+          <w:szCs w:val="26"/>
+        </w:rPr>
+      </w:pPr>
+      <w:r>
+        <w:rPr>
+          <w:rFonts w:ascii="Times New Roman" w:hAnsi="Times New Roman" w:cs="Times New Roman"/>
+          <w:sz w:val="26"/>
+          <w:szCs w:val="26"/>
+        </w:rPr>
+        <w:t>Transaction: WFS có thể phục vụ một yêu cầu về giao dịch. Một giao dịch được định nghĩa là những thao tác làm thay đổi features bao gồm: thêm, sửa và xóa trên features.</w:t>
+      </w:r>
+    </w:p>
+    <w:p>
+      <w:pPr>
+        <w:rPr>
+          <w:rFonts w:ascii="Times New Roman" w:hAnsi="Times New Roman" w:cs="Times New Roman"/>
+          <w:sz w:val="26"/>
+          <w:szCs w:val="26"/>
+        </w:rPr>
+      </w:pPr>
+      <w:r>
+        <w:rPr>
+          <w:rFonts w:ascii="Times New Roman" w:hAnsi="Times New Roman" w:cs="Times New Roman"/>
+          <w:sz w:val="26"/>
+          <w:szCs w:val="26"/>
+        </w:rPr>
+        <w:t>LockFeature: WFS có thể xử lý việc khóa một hoặc nhiều thể hiện của FeatureType trong suốt quá trình giao dịch.</w:t>
+      </w:r>
+    </w:p>
+    <w:p>
+      <w:pPr>
+        <w:rPr>
+          <w:rFonts w:ascii="Times New Roman" w:hAnsi="Times New Roman" w:cs="Times New Roman"/>
+          <w:sz w:val="26"/>
+          <w:szCs w:val="26"/>
+        </w:rPr>
+      </w:pPr>
+      <w:r>
+        <w:rPr>
+          <w:rFonts w:ascii="Times New Roman" w:hAnsi="Times New Roman" w:cs="Times New Roman"/>
+          <w:sz w:val="26"/>
+          <w:szCs w:val="26"/>
+        </w:rPr>
+        <w:t>Dựa trên những thao tác đã được đề cập có thể phân WFS thành 3 loại như sau:</w:t>
+      </w:r>
+    </w:p>
+    <w:p>
+      <w:pPr>
+        <w:rPr>
+          <w:rFonts w:ascii="Times New Roman" w:hAnsi="Times New Roman" w:cs="Times New Roman"/>
+          <w:sz w:val="26"/>
+          <w:szCs w:val="26"/>
+        </w:rPr>
+      </w:pPr>
+      <w:r>
+        <w:rPr>
+          <w:rFonts w:ascii="Times New Roman" w:hAnsi="Times New Roman" w:cs="Times New Roman"/>
+          <w:sz w:val="26"/>
+          <w:szCs w:val="26"/>
+        </w:rPr>
+        <w:t>Basic WFS: hỗ trợ GetCapabilities, DescribeFeatureType và GetFeature. Nó được xem như một WFS chỉ đọc.</w:t>
+      </w:r>
+    </w:p>
+    <w:p>
+      <w:pPr>
+        <w:rPr>
+          <w:rFonts w:ascii="Times New Roman" w:hAnsi="Times New Roman" w:cs="Times New Roman"/>
+          <w:sz w:val="26"/>
+          <w:szCs w:val="26"/>
+        </w:rPr>
+      </w:pPr>
+      <w:r>
+        <w:rPr>
+          <w:rFonts w:ascii="Times New Roman" w:hAnsi="Times New Roman" w:cs="Times New Roman"/>
+          <w:sz w:val="26"/>
+          <w:szCs w:val="26"/>
+        </w:rPr>
+        <w:t>XLink WFS: hỗ trợ Basic WFS và GetGmlObject.</w:t>
+      </w:r>
+    </w:p>
+    <w:p>
+      <w:pPr>
+        <w:rPr>
+          <w:rFonts w:ascii="Times New Roman" w:hAnsi="Times New Roman" w:cs="Times New Roman"/>
+          <w:sz w:val="26"/>
+          <w:szCs w:val="26"/>
+        </w:rPr>
+      </w:pPr>
+      <w:r>
+        <w:rPr>
+          <w:rFonts w:ascii="Times New Roman" w:hAnsi="Times New Roman" w:cs="Times New Roman"/>
+          <w:sz w:val="26"/>
+          <w:szCs w:val="26"/>
+        </w:rPr>
+        <w:t>Transaction WFS: hỗ trợ Xlink WFS và Transaction, LockFeature.</w:t>
+      </w:r>
+    </w:p>
+    <w:p>
+      <w:pPr>
+        <w:rPr>
+          <w:rFonts w:ascii="Times New Roman" w:hAnsi="Times New Roman" w:cs="Times New Roman"/>
+          <w:sz w:val="26"/>
+          <w:szCs w:val="26"/>
+        </w:rPr>
+      </w:pPr>
+      <w:r>
+        <w:rPr>
+          <w:rFonts w:ascii="Times New Roman" w:hAnsi="Times New Roman" w:cs="Times New Roman"/>
+          <w:sz w:val="26"/>
+          <w:szCs w:val="26"/>
+        </w:rPr>
+        <w:lastRenderedPageBreak/>
+        <w:t>Web Coverage Service (WCS)</w:t>
+      </w:r>
+    </w:p>
+    <w:p>
+      <w:pPr>
+        <w:rPr>
+          <w:rFonts w:ascii="Times New Roman" w:hAnsi="Times New Roman" w:cs="Times New Roman"/>
+          <w:sz w:val="26"/>
+          <w:szCs w:val="26"/>
+        </w:rPr>
+      </w:pPr>
+      <w:r>
+        <w:rPr>
+          <w:rFonts w:ascii="Times New Roman" w:hAnsi="Times New Roman" w:cs="Times New Roman"/>
+          <w:sz w:val="26"/>
+          <w:szCs w:val="26"/>
+        </w:rPr>
+        <w:t>WCS cung cấp dữ liệu dưới dạng Coverage. Coverage là loại dữ liệu biểu diễn các hiện tượng thay đổi theo không gian. WCS cung cấp các phương thức để client truy cập và lấy dữ liệu về:</w:t>
+      </w:r>
+    </w:p>
+    <w:p>
+      <w:pPr>
+        <w:rPr>
+          <w:rFonts w:ascii="Times New Roman" w:hAnsi="Times New Roman" w:cs="Times New Roman"/>
+          <w:sz w:val="26"/>
+          <w:szCs w:val="26"/>
+        </w:rPr>
+      </w:pPr>
+      <w:r>
+        <w:rPr>
+          <w:rFonts w:ascii="Times New Roman" w:hAnsi="Times New Roman" w:cs="Times New Roman"/>
+          <w:sz w:val="26"/>
+          <w:szCs w:val="26"/>
+        </w:rPr>
+        <w:t>GetCapabilities: trả về một tài liệu XML (extensible Markup Language môt tả chức năng của WCS.</w:t>
+      </w:r>
+    </w:p>
+    <w:p>
+      <w:pPr>
+        <w:rPr>
+          <w:rFonts w:ascii="Times New Roman" w:hAnsi="Times New Roman" w:cs="Times New Roman"/>
+          <w:sz w:val="26"/>
+          <w:szCs w:val="26"/>
+        </w:rPr>
+      </w:pPr>
+      <w:r>
+        <w:rPr>
+          <w:rFonts w:ascii="Times New Roman" w:hAnsi="Times New Roman" w:cs="Times New Roman"/>
+          <w:sz w:val="26"/>
+          <w:szCs w:val="26"/>
+        </w:rPr>
+        <w:t>DescripeCoverage: trả về một tài liệu XML mô tả các Coverage mà WCS Server có thể cung cấp.</w:t>
+      </w:r>
+    </w:p>
+    <w:p>
+      <w:pPr>
+        <w:rPr>
+          <w:rFonts w:ascii="Times New Roman" w:hAnsi="Times New Roman" w:cs="Times New Roman"/>
+          <w:sz w:val="26"/>
+          <w:szCs w:val="26"/>
+        </w:rPr>
+      </w:pPr>
+      <w:r>
+        <w:rPr>
+          <w:rFonts w:ascii="Times New Roman" w:hAnsi="Times New Roman" w:cs="Times New Roman"/>
+          <w:sz w:val="26"/>
+          <w:szCs w:val="26"/>
+        </w:rPr>
+        <w:t>GetCoverage: trả về một Coverage thỏa mãn các điều kiện mà client cung cấp.</w:t>
+      </w:r>
+    </w:p>
+    <w:p>
+      <w:pPr>
+        <w:rPr>
+          <w:rFonts w:ascii="Times New Roman" w:hAnsi="Times New Roman" w:cs="Times New Roman"/>
+          <w:sz w:val="26"/>
+          <w:szCs w:val="26"/>
+        </w:rPr>
+      </w:pPr>
+      <w:r>
+        <w:rPr>
+          <w:rFonts w:ascii="Times New Roman" w:hAnsi="Times New Roman" w:cs="Times New Roman"/>
+          <w:sz w:val="26"/>
+          <w:szCs w:val="26"/>
+        </w:rPr>
+        <w:t xml:space="preserve">GIỚI THIỆU </w:t>
+      </w:r>
+      <w:r>
+        <w:rPr>
+          <w:rFonts w:ascii="Times New Roman" w:hAnsi="Times New Roman" w:cs="Times New Roman"/>
+          <w:sz w:val="26"/>
+          <w:szCs w:val="26"/>
+        </w:rPr>
+        <w:t>WEBGIS</w:t>
+      </w:r>
+    </w:p>
+    <w:p>
+      <w:pPr>
+        <w:rPr>
+          <w:rFonts w:ascii="Times New Roman" w:hAnsi="Times New Roman" w:cs="Times New Roman"/>
+          <w:sz w:val="26"/>
+          <w:szCs w:val="26"/>
+        </w:rPr>
+      </w:pPr>
+      <w:r>
+        <w:rPr>
+          <w:rFonts w:ascii="Times New Roman" w:hAnsi="Times New Roman" w:cs="Times New Roman"/>
+          <w:sz w:val="26"/>
+          <w:szCs w:val="26"/>
+        </w:rPr>
+        <w:t>Phần mềm GIS đã cho phép người dùng quan sát dữ liệu không gian với định dạng riêng biệt của nó. Kết quả</w:t>
+      </w:r>
+      <w:r>
+        <w:rPr>
+          <w:rFonts w:ascii="Times New Roman" w:hAnsi="Times New Roman" w:cs="Times New Roman"/>
+          <w:sz w:val="26"/>
+          <w:szCs w:val="26"/>
+        </w:rPr>
+        <w:t xml:space="preserve"> là, việc </w:t>
+      </w:r>
+      <w:r>
+        <w:rPr>
+          <w:rFonts w:ascii="Times New Roman" w:hAnsi="Times New Roman" w:cs="Times New Roman"/>
+          <w:sz w:val="26"/>
+          <w:szCs w:val="26"/>
+        </w:rPr>
+        <w:t xml:space="preserve">biểu diển dữ liệu không gian trở nên dễ dàng và ngày càng </w:t>
+      </w:r>
+      <w:r>
+        <w:rPr>
+          <w:rFonts w:ascii="Times New Roman" w:hAnsi="Times New Roman" w:cs="Times New Roman"/>
+          <w:sz w:val="26"/>
+          <w:szCs w:val="26"/>
+        </w:rPr>
+        <w:t>dễ hiểu</w:t>
       </w:r>
       <w:r>
         <w:rPr>
@@ -11684,524 +12250,6 @@
         </w:rPr>
         <w:t>.</w:t>
       </w:r>
-    </w:p>
-    <w:p>
-      <w:pPr>
-        <w:rPr>
-          <w:rFonts w:ascii="Times New Roman" w:hAnsi="Times New Roman" w:cs="Times New Roman"/>
-          <w:sz w:val="26"/>
-          <w:szCs w:val="26"/>
-        </w:rPr>
-      </w:pPr>
-      <w:r>
-        <w:rPr>
-          <w:rFonts w:ascii="Times New Roman" w:hAnsi="Times New Roman" w:cs="Times New Roman"/>
-          <w:sz w:val="26"/>
-          <w:szCs w:val="26"/>
-        </w:rPr>
-        <w:t>Web Feature Service (WFS)</w:t>
-      </w:r>
-    </w:p>
-    <w:p>
-      <w:pPr>
-        <w:rPr>
-          <w:rFonts w:ascii="Times New Roman" w:hAnsi="Times New Roman" w:cs="Times New Roman"/>
-          <w:sz w:val="26"/>
-          <w:szCs w:val="26"/>
-        </w:rPr>
-      </w:pPr>
-      <w:r>
-        <w:rPr>
-          <w:rFonts w:ascii="Times New Roman" w:hAnsi="Times New Roman" w:cs="Times New Roman"/>
-          <w:sz w:val="26"/>
-          <w:szCs w:val="26"/>
-        </w:rPr>
-        <w:t>WFS cho phép một client nhận và cập nhật dữ liệu không gian được mã hóa trong GML từ nhiều WFS khác nhau. WFS hỗ trợ các thao tác INSERT, UPDATE, DELETE, LOCK, QUERY và DISCOVERY trên các feature địa lý và phi địa lý sử dụng giao thức HTTP.</w:t>
-      </w:r>
-    </w:p>
-    <w:p>
-      <w:pPr>
-        <w:rPr>
-          <w:rFonts w:ascii="Times New Roman" w:hAnsi="Times New Roman" w:cs="Times New Roman"/>
-          <w:sz w:val="26"/>
-          <w:szCs w:val="26"/>
-        </w:rPr>
-      </w:pPr>
-      <w:r>
-        <w:rPr>
-          <w:rFonts w:ascii="Times New Roman" w:hAnsi="Times New Roman" w:cs="Times New Roman"/>
-          <w:sz w:val="26"/>
-          <w:szCs w:val="26"/>
-        </w:rPr>
-        <w:t>Đối tượng địa lý là một tập các thuộc tính, mà mỗi thuộc tính là một bộ ba giá trị sau {tên, kiểu, giá trị}. Tên và kiểu của thuộc tính đối tượng được quy định bởi kiểu đối tượng đó. Các đối tượng địa lý phải có ít nhất một thuộc tính có giá trị mô tả thông tin địa lý. Nó có thể có các thuộc tính không nhằm mô tả thông tin địa lý.</w:t>
-      </w:r>
-    </w:p>
-    <w:p>
-      <w:pPr>
-        <w:rPr>
-          <w:rFonts w:ascii="Times New Roman" w:hAnsi="Times New Roman" w:cs="Times New Roman"/>
-          <w:sz w:val="26"/>
-          <w:szCs w:val="26"/>
-        </w:rPr>
-      </w:pPr>
-      <w:r>
-        <w:rPr>
-          <w:rFonts w:ascii="Times New Roman" w:hAnsi="Times New Roman" w:cs="Times New Roman"/>
-          <w:sz w:val="26"/>
-          <w:szCs w:val="26"/>
-        </w:rPr>
-        <w:lastRenderedPageBreak/>
-        <w:t>Tiến trình yêu cầu và xử lý yêu cầu:</w:t>
-      </w:r>
-    </w:p>
-    <w:p>
-      <w:pPr>
-        <w:rPr>
-          <w:rFonts w:ascii="Times New Roman" w:hAnsi="Times New Roman" w:cs="Times New Roman"/>
-          <w:sz w:val="26"/>
-          <w:szCs w:val="26"/>
-        </w:rPr>
-      </w:pPr>
-      <w:r>
-        <w:rPr>
-          <w:rFonts w:ascii="Times New Roman" w:hAnsi="Times New Roman" w:cs="Times New Roman"/>
-          <w:sz w:val="26"/>
-          <w:szCs w:val="26"/>
-        </w:rPr>
-        <w:t>Ứng dụng client yêu cầu tài liệu mô tả khả năng của dịch vụ WFS. Đó là tài liệu mô tả các thao tác mà WFS hỗ trợ đồng thời liệt kê danh sách các FeatureType mà dịch vụ này hỗ trợ.</w:t>
-      </w:r>
-    </w:p>
-    <w:p>
-      <w:pPr>
-        <w:rPr>
-          <w:rFonts w:ascii="Times New Roman" w:hAnsi="Times New Roman" w:cs="Times New Roman"/>
-          <w:sz w:val="26"/>
-          <w:szCs w:val="26"/>
-        </w:rPr>
-      </w:pPr>
-      <w:r>
-        <w:rPr>
-          <w:rFonts w:ascii="Times New Roman" w:hAnsi="Times New Roman" w:cs="Times New Roman"/>
-          <w:sz w:val="26"/>
-          <w:szCs w:val="26"/>
-        </w:rPr>
-        <w:t>Ứng dụng client có thể gởi yêu cầu lấy thông tin mô tả chi tiết của một hay nhiều FeatureType đến WFS.</w:t>
-      </w:r>
-    </w:p>
-    <w:p>
-      <w:pPr>
-        <w:rPr>
-          <w:rFonts w:ascii="Times New Roman" w:hAnsi="Times New Roman" w:cs="Times New Roman"/>
-          <w:sz w:val="26"/>
-          <w:szCs w:val="26"/>
-        </w:rPr>
-      </w:pPr>
-      <w:r>
-        <w:rPr>
-          <w:rFonts w:ascii="Times New Roman" w:hAnsi="Times New Roman" w:cs="Times New Roman"/>
-          <w:sz w:val="26"/>
-          <w:szCs w:val="26"/>
-        </w:rPr>
-        <w:t>Dựa trên thông tin mô tả chi tiết của các FeatureType này, ứng dụng client sẽ tạo ra một yêu cầu.</w:t>
-      </w:r>
-    </w:p>
-    <w:p>
-      <w:pPr>
-        <w:rPr>
-          <w:rFonts w:ascii="Times New Roman" w:hAnsi="Times New Roman" w:cs="Times New Roman"/>
-          <w:sz w:val="26"/>
-          <w:szCs w:val="26"/>
-        </w:rPr>
-      </w:pPr>
-      <w:r>
-        <w:rPr>
-          <w:rFonts w:ascii="Times New Roman" w:hAnsi="Times New Roman" w:cs="Times New Roman"/>
-          <w:sz w:val="26"/>
-          <w:szCs w:val="26"/>
-        </w:rPr>
-        <w:t>Yêu cầu này được gởi đến server.</w:t>
-      </w:r>
-    </w:p>
-    <w:p>
-      <w:pPr>
-        <w:rPr>
-          <w:rFonts w:ascii="Times New Roman" w:hAnsi="Times New Roman" w:cs="Times New Roman"/>
-          <w:sz w:val="26"/>
-          <w:szCs w:val="26"/>
-        </w:rPr>
-      </w:pPr>
-      <w:r>
-        <w:rPr>
-          <w:rFonts w:ascii="Times New Roman" w:hAnsi="Times New Roman" w:cs="Times New Roman"/>
-          <w:sz w:val="26"/>
-          <w:szCs w:val="26"/>
-        </w:rPr>
-        <w:t>WFS thực thi yêu cầu đó.</w:t>
-      </w:r>
-    </w:p>
-    <w:p>
-      <w:pPr>
-        <w:rPr>
-          <w:rFonts w:ascii="Times New Roman" w:hAnsi="Times New Roman" w:cs="Times New Roman"/>
-          <w:sz w:val="26"/>
-          <w:szCs w:val="26"/>
-        </w:rPr>
-      </w:pPr>
-      <w:r>
-        <w:rPr>
-          <w:rFonts w:ascii="Times New Roman" w:hAnsi="Times New Roman" w:cs="Times New Roman"/>
-          <w:sz w:val="26"/>
-          <w:szCs w:val="26"/>
-        </w:rPr>
-        <w:t>Sau khi đáp ứng xong yêu cầu, WFS sẽ gởi về trạng thái kết quả của việc đáp ứng (thành công một thao tác, hay thất bại).</w:t>
-      </w:r>
-    </w:p>
-    <w:p>
-      <w:pPr>
-        <w:rPr>
-          <w:rFonts w:ascii="Times New Roman" w:hAnsi="Times New Roman" w:cs="Times New Roman"/>
-          <w:sz w:val="26"/>
-          <w:szCs w:val="26"/>
-        </w:rPr>
-      </w:pPr>
-      <w:r>
-        <w:rPr>
-          <w:rFonts w:ascii="Times New Roman" w:hAnsi="Times New Roman" w:cs="Times New Roman"/>
-          <w:sz w:val="26"/>
-          <w:szCs w:val="26"/>
-        </w:rPr>
-        <w:t>WFS hỗ trợ các thao tác sau:</w:t>
-      </w:r>
-    </w:p>
-    <w:p>
-      <w:pPr>
-        <w:rPr>
-          <w:rFonts w:ascii="Times New Roman" w:hAnsi="Times New Roman" w:cs="Times New Roman"/>
-          <w:sz w:val="26"/>
-          <w:szCs w:val="26"/>
-        </w:rPr>
-      </w:pPr>
-      <w:r>
-        <w:rPr>
-          <w:rFonts w:ascii="Times New Roman" w:hAnsi="Times New Roman" w:cs="Times New Roman"/>
-          <w:sz w:val="26"/>
-          <w:szCs w:val="26"/>
-        </w:rPr>
-        <w:t>GetCapabilities: WFS bắt buộc phải mô tả khả năng của nó qua thao tác này. Nó chỉ ra các FeatureType mà nó hỗ trợ và các thao tác mà nó hỗ trợ trên mỗi FeatureType.</w:t>
-      </w:r>
-    </w:p>
-    <w:p>
-      <w:pPr>
-        <w:rPr>
-          <w:rFonts w:ascii="Times New Roman" w:hAnsi="Times New Roman" w:cs="Times New Roman"/>
-          <w:sz w:val="26"/>
-          <w:szCs w:val="26"/>
-        </w:rPr>
-      </w:pPr>
-      <w:r>
-        <w:rPr>
-          <w:rFonts w:ascii="Times New Roman" w:hAnsi="Times New Roman" w:cs="Times New Roman"/>
-          <w:sz w:val="26"/>
-          <w:szCs w:val="26"/>
-        </w:rPr>
-        <w:t>DescribeFeatureType: Khi có yêu cầu, WFS phải có khả năng mô tả cấu trúc của bất kỳ FeatureType nào mà nó hỗ trợ.</w:t>
-      </w:r>
-    </w:p>
-    <w:p>
-      <w:pPr>
-        <w:rPr>
-          <w:rFonts w:ascii="Times New Roman" w:hAnsi="Times New Roman" w:cs="Times New Roman"/>
-          <w:sz w:val="26"/>
-          <w:szCs w:val="26"/>
-        </w:rPr>
-      </w:pPr>
-      <w:r>
-        <w:rPr>
-          <w:rFonts w:ascii="Times New Roman" w:hAnsi="Times New Roman" w:cs="Times New Roman"/>
-          <w:sz w:val="26"/>
-          <w:szCs w:val="26"/>
-        </w:rPr>
-        <w:t>GetFeature: WFS phải có khả năng đáp ứng các yêu cầu lấy các thể hiện của feature. Client có thể chỉ rõ các thuộc tính cần lấy và các ràng buộc trên các feature đó.</w:t>
-      </w:r>
-    </w:p>
-    <w:p>
-      <w:pPr>
-        <w:rPr>
-          <w:rFonts w:ascii="Times New Roman" w:hAnsi="Times New Roman" w:cs="Times New Roman"/>
-          <w:sz w:val="26"/>
-          <w:szCs w:val="26"/>
-        </w:rPr>
-      </w:pPr>
-      <w:r>
-        <w:rPr>
-          <w:rFonts w:ascii="Times New Roman" w:hAnsi="Times New Roman" w:cs="Times New Roman"/>
-          <w:sz w:val="26"/>
-          <w:szCs w:val="26"/>
-        </w:rPr>
-        <w:t>GetGmlObject: WFS có thể đáp ứng các yêu cầu lấy các thể hiện của feature bằng việc sử dụng Xlinks đã được đề cập trong XML IDs của nó. Client phải chỉ định có hay không việc nhúng phần từ Xlinks vào trong dữ liệu trả về.</w:t>
-      </w:r>
-    </w:p>
-    <w:p>
-      <w:pPr>
-        <w:rPr>
-          <w:rFonts w:ascii="Times New Roman" w:hAnsi="Times New Roman" w:cs="Times New Roman"/>
-          <w:sz w:val="26"/>
-          <w:szCs w:val="26"/>
-        </w:rPr>
-      </w:pPr>
-      <w:r>
-        <w:rPr>
-          <w:rFonts w:ascii="Times New Roman" w:hAnsi="Times New Roman" w:cs="Times New Roman"/>
-          <w:sz w:val="26"/>
-          <w:szCs w:val="26"/>
-        </w:rPr>
-        <w:t>Transaction: WFS có thể phục vụ một yêu cầu về giao dịch. Một giao dịch được định nghĩa là những thao tác làm thay đổi features bao gồm: thêm, sửa và xóa trên features.</w:t>
-      </w:r>
-    </w:p>
-    <w:p>
-      <w:pPr>
-        <w:rPr>
-          <w:rFonts w:ascii="Times New Roman" w:hAnsi="Times New Roman" w:cs="Times New Roman"/>
-          <w:sz w:val="26"/>
-          <w:szCs w:val="26"/>
-        </w:rPr>
-      </w:pPr>
-      <w:r>
-        <w:rPr>
-          <w:rFonts w:ascii="Times New Roman" w:hAnsi="Times New Roman" w:cs="Times New Roman"/>
-          <w:sz w:val="26"/>
-          <w:szCs w:val="26"/>
-        </w:rPr>
-        <w:t>LockFeature: WFS có thể xử lý việc khóa một hoặc nhiều thể hiện của FeatureType trong suốt quá trình giao dịch.</w:t>
-      </w:r>
-    </w:p>
-    <w:p>
-      <w:pPr>
-        <w:rPr>
-          <w:rFonts w:ascii="Times New Roman" w:hAnsi="Times New Roman" w:cs="Times New Roman"/>
-          <w:sz w:val="26"/>
-          <w:szCs w:val="26"/>
-        </w:rPr>
-      </w:pPr>
-      <w:r>
-        <w:rPr>
-          <w:rFonts w:ascii="Times New Roman" w:hAnsi="Times New Roman" w:cs="Times New Roman"/>
-          <w:sz w:val="26"/>
-          <w:szCs w:val="26"/>
-        </w:rPr>
-        <w:t>Dựa trên những thao tác đã được đề cập có thể phân WFS thành 3 loại như sau:</w:t>
-      </w:r>
-    </w:p>
-    <w:p>
-      <w:pPr>
-        <w:rPr>
-          <w:rFonts w:ascii="Times New Roman" w:hAnsi="Times New Roman" w:cs="Times New Roman"/>
-          <w:sz w:val="26"/>
-          <w:szCs w:val="26"/>
-        </w:rPr>
-      </w:pPr>
-      <w:r>
-        <w:rPr>
-          <w:rFonts w:ascii="Times New Roman" w:hAnsi="Times New Roman" w:cs="Times New Roman"/>
-          <w:sz w:val="26"/>
-          <w:szCs w:val="26"/>
-        </w:rPr>
-        <w:t>Basic WFS: hỗ trợ GetCapabilities, DescribeFeatureType và GetFeature. Nó được xem như một WFS chỉ đọc.</w:t>
-      </w:r>
-    </w:p>
-    <w:p>
-      <w:pPr>
-        <w:rPr>
-          <w:rFonts w:ascii="Times New Roman" w:hAnsi="Times New Roman" w:cs="Times New Roman"/>
-          <w:sz w:val="26"/>
-          <w:szCs w:val="26"/>
-        </w:rPr>
-      </w:pPr>
-      <w:r>
-        <w:rPr>
-          <w:rFonts w:ascii="Times New Roman" w:hAnsi="Times New Roman" w:cs="Times New Roman"/>
-          <w:sz w:val="26"/>
-          <w:szCs w:val="26"/>
-        </w:rPr>
-        <w:t>XLink WFS: hỗ trợ Basic WFS và GetGmlObject.</w:t>
-      </w:r>
-    </w:p>
-    <w:p>
-      <w:pPr>
-        <w:rPr>
-          <w:rFonts w:ascii="Times New Roman" w:hAnsi="Times New Roman" w:cs="Times New Roman"/>
-          <w:sz w:val="26"/>
-          <w:szCs w:val="26"/>
-        </w:rPr>
-      </w:pPr>
-      <w:r>
-        <w:rPr>
-          <w:rFonts w:ascii="Times New Roman" w:hAnsi="Times New Roman" w:cs="Times New Roman"/>
-          <w:sz w:val="26"/>
-          <w:szCs w:val="26"/>
-        </w:rPr>
-        <w:lastRenderedPageBreak/>
-        <w:t>Transaction WFS: hỗ trợ Xlink WFS và Transaction, LockFeature.</w:t>
-      </w:r>
-    </w:p>
-    <w:p>
-      <w:pPr>
-        <w:rPr>
-          <w:rFonts w:ascii="Times New Roman" w:hAnsi="Times New Roman" w:cs="Times New Roman"/>
-          <w:sz w:val="26"/>
-          <w:szCs w:val="26"/>
-        </w:rPr>
-      </w:pPr>
-      <w:r>
-        <w:rPr>
-          <w:rFonts w:ascii="Times New Roman" w:hAnsi="Times New Roman" w:cs="Times New Roman"/>
-          <w:sz w:val="26"/>
-          <w:szCs w:val="26"/>
-        </w:rPr>
-        <w:t>Web Coverage Service (WCS)</w:t>
-      </w:r>
-    </w:p>
-    <w:p>
-      <w:pPr>
-        <w:rPr>
-          <w:rFonts w:ascii="Times New Roman" w:hAnsi="Times New Roman" w:cs="Times New Roman"/>
-          <w:sz w:val="26"/>
-          <w:szCs w:val="26"/>
-        </w:rPr>
-      </w:pPr>
-      <w:r>
-        <w:rPr>
-          <w:rFonts w:ascii="Times New Roman" w:hAnsi="Times New Roman" w:cs="Times New Roman"/>
-          <w:sz w:val="26"/>
-          <w:szCs w:val="26"/>
-        </w:rPr>
-        <w:t>WCS cung cấp dữ liệu dưới dạng Coverage. Coverage là loại dữ liệu biểu diễn các hiện tượng thay đổi theo không gian. WCS cung cấp các phương thức để client truy cập và lấy dữ liệu về:</w:t>
-      </w:r>
-    </w:p>
-    <w:p>
-      <w:pPr>
-        <w:rPr>
-          <w:rFonts w:ascii="Times New Roman" w:hAnsi="Times New Roman" w:cs="Times New Roman"/>
-          <w:sz w:val="26"/>
-          <w:szCs w:val="26"/>
-        </w:rPr>
-      </w:pPr>
-      <w:r>
-        <w:rPr>
-          <w:rFonts w:ascii="Times New Roman" w:hAnsi="Times New Roman" w:cs="Times New Roman"/>
-          <w:sz w:val="26"/>
-          <w:szCs w:val="26"/>
-        </w:rPr>
-        <w:t>GetCapabilities: trả về một tài liệu XML (extensible Markup Language môt tả chức năng của WCS.</w:t>
-      </w:r>
-    </w:p>
-    <w:p>
-      <w:pPr>
-        <w:rPr>
-          <w:rFonts w:ascii="Times New Roman" w:hAnsi="Times New Roman" w:cs="Times New Roman"/>
-          <w:sz w:val="26"/>
-          <w:szCs w:val="26"/>
-        </w:rPr>
-      </w:pPr>
-      <w:r>
-        <w:rPr>
-          <w:rFonts w:ascii="Times New Roman" w:hAnsi="Times New Roman" w:cs="Times New Roman"/>
-          <w:sz w:val="26"/>
-          <w:szCs w:val="26"/>
-        </w:rPr>
-        <w:t>DescripeCoverage: trả về một tài liệu XML mô tả các Coverage mà WCS Server có thể cung cấp.</w:t>
-      </w:r>
-    </w:p>
-    <w:p>
-      <w:pPr>
-        <w:rPr>
-          <w:rFonts w:ascii="Times New Roman" w:hAnsi="Times New Roman" w:cs="Times New Roman"/>
-          <w:sz w:val="26"/>
-          <w:szCs w:val="26"/>
-        </w:rPr>
-      </w:pPr>
-      <w:r>
-        <w:rPr>
-          <w:rFonts w:ascii="Times New Roman" w:hAnsi="Times New Roman" w:cs="Times New Roman"/>
-          <w:sz w:val="26"/>
-          <w:szCs w:val="26"/>
-        </w:rPr>
-        <w:t>GetCoverage: trả về một Coverage thỏa mãn các điều kiện mà client cung cấp.</w:t>
-      </w:r>
-    </w:p>
-    <w:p>
-      <w:pPr>
-        <w:rPr>
-          <w:rFonts w:ascii="Times New Roman" w:hAnsi="Times New Roman" w:cs="Times New Roman"/>
-          <w:sz w:val="26"/>
-          <w:szCs w:val="26"/>
-        </w:rPr>
-      </w:pPr>
-      <w:r>
-        <w:rPr>
-          <w:rFonts w:ascii="Times New Roman" w:hAnsi="Times New Roman" w:cs="Times New Roman"/>
-          <w:sz w:val="26"/>
-          <w:szCs w:val="26"/>
-        </w:rPr>
-        <w:t xml:space="preserve">GIỚI THIỆU </w:t>
-      </w:r>
-      <w:r>
-        <w:rPr>
-          <w:rFonts w:ascii="Times New Roman" w:hAnsi="Times New Roman" w:cs="Times New Roman"/>
-          <w:sz w:val="26"/>
-          <w:szCs w:val="26"/>
-        </w:rPr>
-        <w:t>WEBGIS</w:t>
-      </w:r>
-    </w:p>
-    <w:p>
-      <w:pPr>
-        <w:rPr>
-          <w:rFonts w:ascii="Times New Roman" w:hAnsi="Times New Roman" w:cs="Times New Roman"/>
-          <w:sz w:val="26"/>
-          <w:szCs w:val="26"/>
-        </w:rPr>
-      </w:pPr>
-      <w:r>
-        <w:rPr>
-          <w:rFonts w:ascii="Times New Roman" w:hAnsi="Times New Roman" w:cs="Times New Roman"/>
-          <w:sz w:val="26"/>
-          <w:szCs w:val="26"/>
-        </w:rPr>
-        <w:t>Phần mềm GIS đã cho phép người dùng quan sát dữ liệu không gian với định dạng riêng biệt của nó. Kết quả</w:t>
-      </w:r>
-      <w:r>
-        <w:rPr>
-          <w:rFonts w:ascii="Times New Roman" w:hAnsi="Times New Roman" w:cs="Times New Roman"/>
-          <w:sz w:val="26"/>
-          <w:szCs w:val="26"/>
-        </w:rPr>
-        <w:t xml:space="preserve"> là, việc </w:t>
-      </w:r>
-      <w:r>
-        <w:rPr>
-          <w:rFonts w:ascii="Times New Roman" w:hAnsi="Times New Roman" w:cs="Times New Roman"/>
-          <w:sz w:val="26"/>
-          <w:szCs w:val="26"/>
-        </w:rPr>
-        <w:t xml:space="preserve">biểu diển dữ liệu không gian trở nên dễ dàng và ngày càng </w:t>
-      </w:r>
-      <w:r>
-        <w:rPr>
-          <w:rFonts w:ascii="Times New Roman" w:hAnsi="Times New Roman" w:cs="Times New Roman"/>
-          <w:sz w:val="26"/>
-          <w:szCs w:val="26"/>
-        </w:rPr>
-        <w:t>dễ hiểu</w:t>
-      </w:r>
-      <w:r>
-        <w:rPr>
-          <w:rFonts w:ascii="Times New Roman" w:hAnsi="Times New Roman" w:cs="Times New Roman"/>
-          <w:sz w:val="26"/>
-          <w:szCs w:val="26"/>
-        </w:rPr>
-        <w:t>.</w:t>
-      </w:r>
       <w:r>
         <w:rPr>
           <w:rFonts w:ascii="Times New Roman" w:hAnsi="Times New Roman" w:cs="Times New Roman"/>
@@ -12312,7 +12360,23 @@
           <w:sz w:val="26"/>
           <w:szCs w:val="26"/>
         </w:rPr>
-        <w:t>GIS cho phép phát hành, tiếp cận, truy vấn thông tin không gian trong một môi trường mở như Internet đã cho phép phát huy các tiềm năng chưa được đánh thức của các hệ thống thông tin địa lý, không gian và đưa ứng dụng lên một tầm cao mới.. Việc ứng dụng các chuẩn mở cũng ngày càng được quan tâm bởi tính đồng nhất và toàn cầu hóa trong giao tiếp và chia sẻ dữ liệu GIS giữa các hệ thống với nhau. Việc kết hợp WebGIS với chuẩn mở OPENGIS hứa hẹn đem lại nguồn sinh khí mới cho các ứng dụng WebGIS trong bối cảnh toàn cầu hóa hiện nay.</w:t>
+        <w:t>GIS cho phép phát hành, tiếp cận, truy vấn thông tin không gian trong một môi trường mở như Internet đã cho phép phát huy các tiềm năng chưa được đánh thức của các hệ thống thông tin địa lý, không gian và đưa ứng dụng lên một tầm cao mới.. Việc ứng dụng các chuẩn mở cũng ngày càng được quan tâm bởi tính đồng nhất và toàn cầu hóa trong giao tiếp và chia sẻ dữ liệu GIS giữa các hệ thống với nhau. Việc kết hợp WebGIS với chuẩn mở</w:t>
+      </w:r>
+      <w:r>
+        <w:rPr>
+          <w:rFonts w:ascii="Times New Roman" w:hAnsi="Times New Roman" w:cs="Times New Roman"/>
+          <w:sz w:val="26"/>
+          <w:szCs w:val="26"/>
+        </w:rPr>
+        <w:t xml:space="preserve"> Open</w:t>
+      </w:r>
+      <w:r>
+        <w:rPr>
+          <w:rFonts w:ascii="Times New Roman" w:hAnsi="Times New Roman" w:cs="Times New Roman"/>
+          <w:sz w:val="26"/>
+          <w:szCs w:val="26"/>
+        </w:rPr>
+        <w:t>GIS hứa hẹn đem lại nguồn sinh khí mới cho các ứng dụng WebGIS trong bối cảnh toàn cầu hóa hiện nay.</w:t>
       </w:r>
     </w:p>
     <w:p>
@@ -12877,7 +12941,14 @@
                                     <w:sz w:val="20"/>
                                     <w:szCs w:val="20"/>
                                   </w:rPr>
-                                  <w:t>MS SQL Server 2008, Postgresql, Mysql,….</w:t>
+                                  <w:t>MS SQL Server 2008, PostgreSQL, MySQL</w:t>
+                                </w:r>
+                                <w:r>
+                                  <w:rPr>
+                                    <w:sz w:val="20"/>
+                                    <w:szCs w:val="20"/>
+                                  </w:rPr>
+                                  <w:t>,….</w:t>
                                 </w:r>
                               </w:p>
                             </w:txbxContent>
@@ -13858,7 +13929,14 @@
                               <w:sz w:val="20"/>
                               <w:szCs w:val="20"/>
                             </w:rPr>
-                            <w:t>MS SQL Server 2008, Postgresql, Mysql,….</w:t>
+                            <w:t>MS SQL Server 2008, PostgreSQL, MySQL</w:t>
+                          </w:r>
+                          <w:r>
+                            <w:rPr>
+                              <w:sz w:val="20"/>
+                              <w:szCs w:val="20"/>
+                            </w:rPr>
+                            <w:t>,….</w:t>
                           </w:r>
                         </w:p>
                       </w:txbxContent>
@@ -16304,7 +16382,7 @@
             <w:drawing>
               <wp:inline distT="0" distB="0" distL="0" distR="0">
                 <wp:extent cx="3983990" cy="2308860"/>
-                <wp:effectExtent l="9525" t="9525" r="6985" b="5715"/>
+                <wp:effectExtent l="0" t="0" r="16510" b="15240"/>
                 <wp:docPr id="129" name="Group 129"/>
                 <wp:cNvGraphicFramePr>
                   <a:graphicFrameLocks xmlns:a="http://schemas.openxmlformats.org/drawingml/2006/main"/>
@@ -16666,7 +16744,7 @@
                           </wps:cNvSpPr>
                           <wps:spPr bwMode="auto">
                             <a:xfrm>
-                              <a:off x="7472" y="12120"/>
+                              <a:off x="7529" y="12213"/>
                               <a:ext cx="991" cy="443"/>
                             </a:xfrm>
                             <a:prstGeom prst="rect">
@@ -16851,7 +16929,7 @@
                         <wps:spPr bwMode="auto">
                           <a:xfrm>
                             <a:off x="8099" y="9086"/>
-                            <a:ext cx="1642" cy="443"/>
+                            <a:ext cx="1642" cy="505"/>
                           </a:xfrm>
                           <a:prstGeom prst="rect">
                             <a:avLst/>
@@ -16905,7 +16983,7 @@
           </mc:Choice>
           <mc:Fallback>
             <w:pict>
-              <v:group id="Group 129" o:spid="_x0000_s1083" style="width:313.7pt;height:181.8pt;mso-position-horizontal-relative:char;mso-position-vertical-relative:line" coordorigin="2808,9072" coordsize="6941,4493" o:gfxdata="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">
+              <v:group id="Group 129" o:spid="_x0000_s1083" style="width:313.7pt;height:181.8pt;mso-position-horizontal-relative:char;mso-position-vertical-relative:line" coordorigin="2808,9072" coordsize="6941,4493" o:gfxdata="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">
                 <v:rect id="Rectangle 75" o:spid="_x0000_s1084" style="position:absolute;left:2808;top:9072;width:6941;height:4493;visibility:visible;mso-wrap-style:square;v-text-anchor:top" o:gfxdata="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"/>
                 <v:group id="Group 76" o:spid="_x0000_s1085" style="position:absolute;left:3166;top:11189;width:4754;height:1461" coordorigin="3166,11189" coordsize="4754,1461" o:gfxdata="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">
                   <v:shape id="Text Box 77" o:spid="_x0000_s1086" type="#_x0000_t202" style="position:absolute;left:6480;top:11307;width:1440;height:443;visibility:visible;mso-wrap-style:square;v-text-anchor:top" o:gfxdata="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" stroked="f">
@@ -16965,7 +17043,7 @@
                     <v:path gradientshapeok="t" o:connecttype="custom" o:connectlocs="0,0;0,10800;0,21600;10800,21600;21600,21600;10800,10800" textboxrect="1800,12600,12600,19800"/>
                   </v:shapetype>
                   <v:shape id="AutoShape 85" o:spid="_x0000_s1094" type="#_x0000_t6" style="position:absolute;left:7746;top:12712;width:518;height:518;visibility:visible;mso-wrap-style:square;v-text-anchor:top" o:gfxdata="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"/>
-                  <v:shape id="Text Box 86" o:spid="_x0000_s1095" type="#_x0000_t202" style="position:absolute;left:7472;top:12120;width:991;height:443;visibility:visible;mso-wrap-style:square;v-text-anchor:top" o:gfxdata="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" stroked="f">
+                  <v:shape id="Text Box 86" o:spid="_x0000_s1095" type="#_x0000_t202" style="position:absolute;left:7529;top:12213;width:991;height:443;visibility:visible;mso-wrap-style:square;v-text-anchor:top" o:gfxdata="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" stroked="f">
                     <v:textbox>
                       <w:txbxContent>
                         <w:p>
@@ -17024,7 +17102,7 @@
                     <v:stroke endarrow="block"/>
                   </v:shape>
                 </v:group>
-                <v:shape id="Text Box 91" o:spid="_x0000_s1100" type="#_x0000_t202" style="position:absolute;left:8099;top:9086;width:1642;height:443;visibility:visible;mso-wrap-style:square;v-text-anchor:top" o:gfxdata="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" fillcolor="#f2f2f2" stroked="f">
+                <v:shape id="Text Box 91" o:spid="_x0000_s1100" type="#_x0000_t202" style="position:absolute;left:8099;top:9086;width:1642;height:505;visibility:visible;mso-wrap-style:square;v-text-anchor:top" o:gfxdata="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" fillcolor="#f2f2f2" stroked="f">
                   <v:textbox>
                     <w:txbxContent>
                       <w:p>
@@ -18382,7 +18460,23 @@
           <w:sz w:val="26"/>
           <w:szCs w:val="26"/>
         </w:rPr>
-        <w:t>Hiện nay trên thị trường có rất nhiều giải pháp đáp ứng được nhu cầu và thiết kế như trên, nhưng nhìn chung có thể phân thành 2 loại đó là giải pháp nguồn đóng và giải pháp nguồn mở.</w:t>
+        <w:t>Hiệ</w:t>
+      </w:r>
+      <w:r>
+        <w:rPr>
+          <w:rFonts w:ascii="Times New Roman" w:hAnsi="Times New Roman" w:cs="Times New Roman"/>
+          <w:sz w:val="26"/>
+          <w:szCs w:val="26"/>
+        </w:rPr>
+        <w:t>n nay</w:t>
+      </w:r>
+      <w:r>
+        <w:rPr>
+          <w:rFonts w:ascii="Times New Roman" w:hAnsi="Times New Roman" w:cs="Times New Roman"/>
+          <w:sz w:val="26"/>
+          <w:szCs w:val="26"/>
+        </w:rPr>
+        <w:t xml:space="preserve"> có rất nhiều giải pháp đáp ứng được nhu cầu và thiết kế như trên, nhưng nhìn chung có thể phân thành 2 loại đó là giải pháp nguồn đóng và giải pháp nguồn mở.</w:t>
       </w:r>
     </w:p>
     <w:p>
@@ -18416,7 +18510,7 @@
           <w:sz w:val="26"/>
           <w:szCs w:val="26"/>
         </w:rPr>
-        <w:t xml:space="preserve">Nhìn chung các sản phẩm thương mại hiện nay trên thị trường đáp ứng tốt các nhu cầu đặt ra trong đề xuất của chuyên đề này, một số tính năng của phần mềm thương mại: </w:t>
+        <w:t xml:space="preserve">Nhìn chung các sản phẩm thương mại hiện nay trên thị trường đáp ứng tốt các nhu cầu đặt ra, một số tính năng của phần mềm thương mại: </w:t>
       </w:r>
     </w:p>
     <w:p>
@@ -18450,7 +18544,23 @@
           <w:sz w:val="26"/>
           <w:szCs w:val="26"/>
         </w:rPr>
-        <w:t>Các dịch vụ Web GIS: Hỗ trợ dịch vụ Web bao gồm: bản đồ, ảnh, cộng cụ định vị, xử lý địa lý, KML, WMS, WCS, WFS và WFS-T. REST và truy cập SOAP cùng với các chức năng biên tập.</w:t>
+        <w:t>Các dịch vụ</w:t>
+      </w:r>
+      <w:r>
+        <w:rPr>
+          <w:rFonts w:ascii="Times New Roman" w:hAnsi="Times New Roman" w:cs="Times New Roman"/>
+          <w:sz w:val="26"/>
+          <w:szCs w:val="26"/>
+        </w:rPr>
+        <w:t xml:space="preserve"> Web</w:t>
+      </w:r>
+      <w:r>
+        <w:rPr>
+          <w:rFonts w:ascii="Times New Roman" w:hAnsi="Times New Roman" w:cs="Times New Roman"/>
+          <w:sz w:val="26"/>
+          <w:szCs w:val="26"/>
+        </w:rPr>
+        <w:t>GIS: Hỗ trợ dịch vụ Web bao gồm: bản đồ, ảnh, cộng cụ định vị, xử lý địa lý, KML, WMS, WCS, WFS và WFS-T. REST và truy cập SOAP cùng với các chức năng biên tập.</w:t>
       </w:r>
     </w:p>
     <w:p>
@@ -18783,7 +18893,23 @@
           <w:sz w:val="26"/>
           <w:szCs w:val="26"/>
         </w:rPr>
-        <w:t>GeoServer: là phần mềm nguồn mở được viết bằng ngôn ngữ java, hỗ trợ tốt hai dịch vụ WMS và WFS. Là một dự án mang tính cộng đồng, Geoserver được phát triển, kiểm thử và hỗ trợ bởi nhiều nhóm đối tượng và tổ chức khác nhau trên toàn thế giới. GeoServer xây dựng các dịch vụ dựa trên chuẩn OpenGIS. Hiện nay, ở Việt Nam có một số tổ chức cá nhân đã tìm hiểu và triển khai phần mềm này trong đó có Cục Công nghệ thông tin thuộc Bộ Tài nguyên và Môi Trường.</w:t>
+        <w:t>GeoServer: là phần mềm nguồn mở được viết bằng ngôn ngữ</w:t>
+      </w:r>
+      <w:r>
+        <w:rPr>
+          <w:rFonts w:ascii="Times New Roman" w:hAnsi="Times New Roman" w:cs="Times New Roman"/>
+          <w:sz w:val="26"/>
+          <w:szCs w:val="26"/>
+        </w:rPr>
+        <w:t xml:space="preserve"> J</w:t>
+      </w:r>
+      <w:r>
+        <w:rPr>
+          <w:rFonts w:ascii="Times New Roman" w:hAnsi="Times New Roman" w:cs="Times New Roman"/>
+          <w:sz w:val="26"/>
+          <w:szCs w:val="26"/>
+        </w:rPr>
+        <w:t>ava, hỗ trợ tốt hai dịch vụ WMS và WFS. Là một dự án mang tính cộng đồng, Geoserver được phát triển, kiểm thử và hỗ trợ bởi nhiều nhóm đối tượng và tổ chức khác nhau trên toàn thế giới. GeoServer xây dựng các dịch vụ dựa trên chuẩn OpenGIS. Hiện nay, ở Việt Nam có một số tổ chức cá nhân đã tìm hiểu và triển khai phần mềm này trong đó có Cục Công nghệ thông tin thuộc Bộ Tài nguyên và Môi Trường.</w:t>
       </w:r>
     </w:p>
     <w:p>
@@ -18817,7 +18943,23 @@
           <w:sz w:val="26"/>
           <w:szCs w:val="26"/>
         </w:rPr>
-        <w:t>Deegree: là gói phần mềm nguồn mở được viết bằng ngôn ngữ java, tuân thủ các chuẩn OpenGIS. Deegree là một dự án của OSGeo (Open Source Geospatial Foundation) nhằm cung cấp các phần mềm hỗ trợ quản lý và phân tích dữ liệu không gian.</w:t>
+        <w:t>Deegree: là gói phần mềm nguồn mở được viết bằng ngôn ngữ</w:t>
+      </w:r>
+      <w:r>
+        <w:rPr>
+          <w:rFonts w:ascii="Times New Roman" w:hAnsi="Times New Roman" w:cs="Times New Roman"/>
+          <w:sz w:val="26"/>
+          <w:szCs w:val="26"/>
+        </w:rPr>
+        <w:t xml:space="preserve"> J</w:t>
+      </w:r>
+      <w:r>
+        <w:rPr>
+          <w:rFonts w:ascii="Times New Roman" w:hAnsi="Times New Roman" w:cs="Times New Roman"/>
+          <w:sz w:val="26"/>
+          <w:szCs w:val="26"/>
+        </w:rPr>
+        <w:t>ava, tuân thủ các chuẩn OpenGIS. Deegree là một dự án của OSGeo (Open Source Geospatial Foundation) nhằm cung cấp các phần mềm hỗ trợ quản lý và phân tích dữ liệu không gian.</w:t>
       </w:r>
     </w:p>
     <w:p>
@@ -18851,7 +18993,7 @@
             <w:drawing>
               <wp:inline distT="0" distB="0" distL="0" distR="0" wp14:anchorId="08C4342D" wp14:editId="6A126170">
                 <wp:extent cx="5440680" cy="3767455"/>
-                <wp:effectExtent l="9525" t="9525" r="7620" b="13970"/>
+                <wp:effectExtent l="0" t="0" r="26670" b="23495"/>
                 <wp:docPr id="174" name="Group 174"/>
                 <wp:cNvGraphicFramePr>
                   <a:graphicFrameLocks xmlns:a="http://schemas.openxmlformats.org/drawingml/2006/main"/>
@@ -19434,7 +19576,7 @@
                         <wps:spPr bwMode="auto">
                           <a:xfrm>
                             <a:off x="6266" y="11320"/>
-                            <a:ext cx="806" cy="346"/>
+                            <a:ext cx="806" cy="430"/>
                           </a:xfrm>
                           <a:prstGeom prst="rect">
                             <a:avLst/>
@@ -19483,7 +19625,7 @@
                         <wps:spPr bwMode="auto">
                           <a:xfrm>
                             <a:off x="6450" y="9147"/>
-                            <a:ext cx="1502" cy="346"/>
+                            <a:ext cx="1502" cy="353"/>
                           </a:xfrm>
                           <a:prstGeom prst="rect">
                             <a:avLst/>
@@ -19532,7 +19674,7 @@
           </mc:Choice>
           <mc:Fallback>
             <w:pict>
-              <v:group id="Group 174" o:spid="_x0000_s1127" style="width:428.4pt;height:296.65pt;mso-position-horizontal-relative:char;mso-position-vertical-relative:line" coordorigin="2074,7430" coordsize="8568,5933" o:gfxdata="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">
+              <v:group id="Group 174" o:spid="_x0000_s1127" style="width:428.4pt;height:296.65pt;mso-position-horizontal-relative:char;mso-position-vertical-relative:line" coordorigin="2074,7430" coordsize="8568,5933" o:gfxdata="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">
                 <v:rect id="Rectangle 119" o:spid="_x0000_s1128" style="position:absolute;left:2074;top:7430;width:8568;height:5933;visibility:visible;mso-wrap-style:square;v-text-anchor:top" o:gfxdata="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"/>
                 <v:group id="Group 120" o:spid="_x0000_s1129" style="position:absolute;left:4755;top:11923;width:3197;height:1181" coordorigin="4190,10512" coordsize="3197,1181" o:gfxdata="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">
                   <v:rect id="Rectangle 121" o:spid="_x0000_s1130" style="position:absolute;left:4190;top:10512;width:3197;height:1181;visibility:visible;mso-wrap-style:square;v-text-anchor:top" o:gfxdata="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" fillcolor="#f2f2f2"/>
@@ -19642,7 +19784,7 @@
                     </w:txbxContent>
                   </v:textbox>
                 </v:shape>
-                <v:shape id="Text Box 135" o:spid="_x0000_s1144" type="#_x0000_t202" style="position:absolute;left:6266;top:11320;width:806;height:346;visibility:visible;mso-wrap-style:square;v-text-anchor:top" o:gfxdata="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" strokecolor="white">
+                <v:shape id="Text Box 135" o:spid="_x0000_s1144" type="#_x0000_t202" style="position:absolute;left:6266;top:11320;width:806;height:430;visibility:visible;mso-wrap-style:square;v-text-anchor:top" o:gfxdata="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" strokecolor="white">
                   <v:textbox>
                     <w:txbxContent>
                       <w:p>
@@ -19664,7 +19806,7 @@
                     </w:txbxContent>
                   </v:textbox>
                 </v:shape>
-                <v:shape id="Text Box 136" o:spid="_x0000_s1145" type="#_x0000_t202" style="position:absolute;left:6450;top:9147;width:1502;height:346;visibility:visible;mso-wrap-style:square;v-text-anchor:top" o:gfxdata="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" strokecolor="white">
+                <v:shape id="Text Box 136" o:spid="_x0000_s1145" type="#_x0000_t202" style="position:absolute;left:6450;top:9147;width:1502;height:353;visibility:visible;mso-wrap-style:square;v-text-anchor:top" o:gfxdata="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" strokecolor="white">
                   <v:textbox>
                     <w:txbxContent>
                       <w:p>
@@ -19743,7 +19885,23 @@
           <w:sz w:val="26"/>
           <w:szCs w:val="26"/>
         </w:rPr>
-        <w:t>Phần mềm Web Client gồm có: Openlayers, GeoExt,kvwmap,…đại diện và nổi bật nhất là OpenLayers, OpenLayers được cộng đồng đóng góp và đánh giá rất cao bởi tính ổn định cũng như khả năng kết và hiển thị thông tin từ các dịch vụ WMS, WFS, WCS. Ngoài ra, Openlayers còn hỗ trợ hiển thị dữ liệu không gian trên thiết bị di động.</w:t>
+        <w:t>Phần mềm Web Client gồm có: Openlayers, GeoExt,</w:t>
+      </w:r>
+      <w:r>
+        <w:rPr>
+          <w:rFonts w:ascii="Times New Roman" w:hAnsi="Times New Roman" w:cs="Times New Roman"/>
+          <w:sz w:val="26"/>
+          <w:szCs w:val="26"/>
+        </w:rPr>
+        <w:t xml:space="preserve"> </w:t>
+      </w:r>
+      <w:r>
+        <w:rPr>
+          <w:rFonts w:ascii="Times New Roman" w:hAnsi="Times New Roman" w:cs="Times New Roman"/>
+          <w:sz w:val="26"/>
+          <w:szCs w:val="26"/>
+        </w:rPr>
+        <w:t>kvwmap,…đại diện và nổi bật nhất là OpenLayers, OpenLayers được cộng đồng đóng góp và đánh giá rất cao bởi tính ổn định cũng như khả năng kết và hiển thị thông tin từ các dịch vụ WMS, WFS, WCS. Ngoài ra, Openlayers còn hỗ trợ hiển thị dữ liệu không gian trên thiết bị di động.</w:t>
       </w:r>
     </w:p>
     <w:p>
@@ -19812,7 +19970,55 @@
           <w:szCs w:val="26"/>
         </w:rPr>
         <w:lastRenderedPageBreak/>
-        <w:t>uDIG: được phát triển bởi Refractions Research (nhà sản xuất PostGIS đã nói ở trên), vì thế uDIG có một lợi thế lớn là hỗ trợ rất tốt cơ sở dữ liệu PostgreSQL / PostGIS.Tuy nhiên, những phiên bản đầu tiên của uDIG các chức năng biên tập dữ liệu vectơ rất hạn chế. Với các phiên bản sau này, nhược điểm này dần dần đang được khắc phục.</w:t>
+        <w:t>uDIG: được phát triển bởi Refractions Research (nhà sản xuất PostG</w:t>
+      </w:r>
+      <w:r>
+        <w:rPr>
+          <w:rFonts w:ascii="Times New Roman" w:hAnsi="Times New Roman" w:cs="Times New Roman"/>
+          <w:sz w:val="26"/>
+          <w:szCs w:val="26"/>
+        </w:rPr>
+        <w:t>IS</w:t>
+      </w:r>
+      <w:r>
+        <w:rPr>
+          <w:rFonts w:ascii="Times New Roman" w:hAnsi="Times New Roman" w:cs="Times New Roman"/>
+          <w:sz w:val="26"/>
+          <w:szCs w:val="26"/>
+        </w:rPr>
+        <w:t>), vì thế uDIG có một lợi thế lớn là hỗ trợ rất tốt cơ sở dữ liệ</w:t>
+      </w:r>
+      <w:r>
+        <w:rPr>
+          <w:rFonts w:ascii="Times New Roman" w:hAnsi="Times New Roman" w:cs="Times New Roman"/>
+          <w:sz w:val="26"/>
+          <w:szCs w:val="26"/>
+        </w:rPr>
+        <w:t>u PostgreSQL/</w:t>
+      </w:r>
+      <w:r>
+        <w:rPr>
+          <w:rFonts w:ascii="Times New Roman" w:hAnsi="Times New Roman" w:cs="Times New Roman"/>
+          <w:sz w:val="26"/>
+          <w:szCs w:val="26"/>
+        </w:rPr>
+        <w:t>PostGIS.Tuy nhiên, những phiên bản đầu tiên của uDIG các chức năng biên tập dữ liệ</w:t>
+      </w:r>
+      <w:r>
+        <w:rPr>
+          <w:rFonts w:ascii="Times New Roman" w:hAnsi="Times New Roman" w:cs="Times New Roman"/>
+          <w:sz w:val="26"/>
+          <w:szCs w:val="26"/>
+        </w:rPr>
+        <w:t>u vector</w:t>
+      </w:r>
+      <w:r>
+        <w:rPr>
+          <w:rFonts w:ascii="Times New Roman" w:hAnsi="Times New Roman" w:cs="Times New Roman"/>
+          <w:sz w:val="26"/>
+          <w:szCs w:val="26"/>
+        </w:rPr>
+        <w:t xml:space="preserve"> rất hạn chế. Với các phiên bản sau này, nhược điểm này dần dần đang được khắc phục.</w:t>
       </w:r>
     </w:p>
     <w:p>
@@ -19862,17 +20068,1220 @@
           <w:sz w:val="26"/>
           <w:szCs w:val="26"/>
         </w:rPr>
-        <w:t>POSGRESQL VÀ POSTGIS</w:t>
-      </w:r>
-    </w:p>
-    <w:p>
-      <w:pPr>
-        <w:rPr>
-          <w:rFonts w:ascii="Times New Roman" w:hAnsi="Times New Roman" w:cs="Times New Roman"/>
-          <w:sz w:val="26"/>
-          <w:szCs w:val="26"/>
-        </w:rPr>
-      </w:pPr>
+        <w:t>POS</w:t>
+      </w:r>
+      <w:r>
+        <w:rPr>
+          <w:rFonts w:ascii="Times New Roman" w:hAnsi="Times New Roman" w:cs="Times New Roman"/>
+          <w:sz w:val="26"/>
+          <w:szCs w:val="26"/>
+        </w:rPr>
+        <w:t>T</w:t>
+      </w:r>
+      <w:r>
+        <w:rPr>
+          <w:rFonts w:ascii="Times New Roman" w:hAnsi="Times New Roman" w:cs="Times New Roman"/>
+          <w:sz w:val="26"/>
+          <w:szCs w:val="26"/>
+        </w:rPr>
+        <w:t>GRESQL VÀ POSTGIS</w:t>
+      </w:r>
+    </w:p>
+    <w:p>
+      <w:pPr>
+        <w:rPr>
+          <w:rFonts w:ascii="Times New Roman" w:hAnsi="Times New Roman" w:cs="Times New Roman"/>
+          <w:sz w:val="26"/>
+          <w:szCs w:val="26"/>
+        </w:rPr>
+      </w:pPr>
+      <w:r>
+        <w:rPr>
+          <w:rFonts w:ascii="Times New Roman" w:hAnsi="Times New Roman" w:cs="Times New Roman"/>
+          <w:sz w:val="26"/>
+          <w:szCs w:val="26"/>
+        </w:rPr>
+        <w:t>PostgreSQL là một hệ quản trị cơ sở dữ liệu quan hệ và đối tượng dự</w:t>
+      </w:r>
+      <w:r>
+        <w:rPr>
+          <w:rFonts w:ascii="Times New Roman" w:hAnsi="Times New Roman" w:cs="Times New Roman"/>
+          <w:sz w:val="26"/>
+          <w:szCs w:val="26"/>
+        </w:rPr>
+        <w:t xml:space="preserve">a trên </w:t>
+      </w:r>
+      <w:r>
+        <w:rPr>
+          <w:rFonts w:ascii="Times New Roman" w:hAnsi="Times New Roman" w:cs="Times New Roman"/>
+          <w:sz w:val="26"/>
+          <w:szCs w:val="26"/>
+        </w:rPr>
+        <w:t>POSTGRES, bản 4.2, được khoa điện toán của đại học California tại Berkeley phát triển. POSTGRES mở đường cho nhiều khái niệm quan trọng mà các hệ quản trị dữ liệu thương mại rất lâu sau mới có.</w:t>
+      </w:r>
+    </w:p>
+    <w:p>
+      <w:pPr>
+        <w:rPr>
+          <w:rFonts w:ascii="Times New Roman" w:hAnsi="Times New Roman" w:cs="Times New Roman"/>
+          <w:sz w:val="26"/>
+          <w:szCs w:val="26"/>
+        </w:rPr>
+      </w:pPr>
+      <w:r>
+        <w:rPr>
+          <w:rFonts w:ascii="Times New Roman" w:hAnsi="Times New Roman" w:cs="Times New Roman"/>
+          <w:sz w:val="26"/>
+          <w:szCs w:val="26"/>
+        </w:rPr>
+        <w:t>PostgreSQL là một chương trình mã nguồn mở xây dựng trên mã nguồn ban đầu của đại học Berkeley. Nó theo chuẩn SQL99 và có nhiều đặc điểm hiện đại:</w:t>
+      </w:r>
+    </w:p>
+    <w:p>
+      <w:pPr>
+        <w:rPr>
+          <w:rFonts w:ascii="Times New Roman" w:hAnsi="Times New Roman" w:cs="Times New Roman"/>
+          <w:sz w:val="26"/>
+          <w:szCs w:val="26"/>
+        </w:rPr>
+      </w:pPr>
+      <w:r>
+        <w:rPr>
+          <w:rFonts w:ascii="Times New Roman" w:hAnsi="Times New Roman" w:cs="Times New Roman"/>
+          <w:sz w:val="26"/>
+          <w:szCs w:val="26"/>
+        </w:rPr>
+        <w:t>Câu truy vấn phức hợp (complex query)</w:t>
+      </w:r>
+    </w:p>
+    <w:p>
+      <w:pPr>
+        <w:rPr>
+          <w:rFonts w:ascii="Times New Roman" w:hAnsi="Times New Roman" w:cs="Times New Roman"/>
+          <w:sz w:val="26"/>
+          <w:szCs w:val="26"/>
+        </w:rPr>
+      </w:pPr>
+      <w:r>
+        <w:rPr>
+          <w:rFonts w:ascii="Times New Roman" w:hAnsi="Times New Roman" w:cs="Times New Roman"/>
+          <w:sz w:val="26"/>
+          <w:szCs w:val="26"/>
+        </w:rPr>
+        <w:t>Khóa ngoại (foreign key)</w:t>
+      </w:r>
+    </w:p>
+    <w:p>
+      <w:pPr>
+        <w:rPr>
+          <w:rFonts w:ascii="Times New Roman" w:hAnsi="Times New Roman" w:cs="Times New Roman"/>
+          <w:sz w:val="26"/>
+          <w:szCs w:val="26"/>
+        </w:rPr>
+      </w:pPr>
+      <w:r>
+        <w:rPr>
+          <w:rFonts w:ascii="Times New Roman" w:hAnsi="Times New Roman" w:cs="Times New Roman"/>
+          <w:sz w:val="26"/>
+          <w:szCs w:val="26"/>
+        </w:rPr>
+        <w:t>Thủ tục sự kiện (trigger)</w:t>
+      </w:r>
+    </w:p>
+    <w:p>
+      <w:pPr>
+        <w:rPr>
+          <w:rFonts w:ascii="Times New Roman" w:hAnsi="Times New Roman" w:cs="Times New Roman"/>
+          <w:sz w:val="26"/>
+          <w:szCs w:val="26"/>
+        </w:rPr>
+      </w:pPr>
+      <w:r>
+        <w:rPr>
+          <w:rFonts w:ascii="Times New Roman" w:hAnsi="Times New Roman" w:cs="Times New Roman"/>
+          <w:sz w:val="26"/>
+          <w:szCs w:val="26"/>
+        </w:rPr>
+        <w:t>Các khung nhìn (view)</w:t>
+      </w:r>
+    </w:p>
+    <w:p>
+      <w:pPr>
+        <w:rPr>
+          <w:rFonts w:ascii="Times New Roman" w:hAnsi="Times New Roman" w:cs="Times New Roman"/>
+          <w:sz w:val="26"/>
+          <w:szCs w:val="26"/>
+        </w:rPr>
+      </w:pPr>
+      <w:r>
+        <w:rPr>
+          <w:rFonts w:ascii="Times New Roman" w:hAnsi="Times New Roman" w:cs="Times New Roman"/>
+          <w:sz w:val="26"/>
+          <w:szCs w:val="26"/>
+        </w:rPr>
+        <w:t>Tính toàn vẹn của các giao dịch (integrity transactions)</w:t>
+      </w:r>
+    </w:p>
+    <w:p>
+      <w:pPr>
+        <w:rPr>
+          <w:rFonts w:ascii="Times New Roman" w:hAnsi="Times New Roman" w:cs="Times New Roman"/>
+          <w:sz w:val="26"/>
+          <w:szCs w:val="26"/>
+        </w:rPr>
+      </w:pPr>
+      <w:r>
+        <w:rPr>
+          <w:rFonts w:ascii="Times New Roman" w:hAnsi="Times New Roman" w:cs="Times New Roman"/>
+          <w:sz w:val="26"/>
+          <w:szCs w:val="26"/>
+        </w:rPr>
+        <w:t>Việc kiểm tra truy cập đồng thời đa phiên bản (multiversion concurrency control)</w:t>
+      </w:r>
+    </w:p>
+    <w:p>
+      <w:pPr>
+        <w:rPr>
+          <w:rFonts w:ascii="Times New Roman" w:hAnsi="Times New Roman" w:cs="Times New Roman"/>
+          <w:sz w:val="26"/>
+          <w:szCs w:val="26"/>
+        </w:rPr>
+      </w:pPr>
+      <w:r>
+        <w:rPr>
+          <w:rFonts w:ascii="Times New Roman" w:hAnsi="Times New Roman" w:cs="Times New Roman"/>
+          <w:sz w:val="26"/>
+          <w:szCs w:val="26"/>
+        </w:rPr>
+        <w:t>Hơn nữa, PostgreSQL có thể dùng trong nhiều trường hợp khác, chẳng hạn như tạo ra các khả năng mới như:</w:t>
+      </w:r>
+    </w:p>
+    <w:p>
+      <w:pPr>
+        <w:rPr>
+          <w:rFonts w:ascii="Times New Roman" w:hAnsi="Times New Roman" w:cs="Times New Roman"/>
+          <w:sz w:val="26"/>
+          <w:szCs w:val="26"/>
+        </w:rPr>
+      </w:pPr>
+      <w:r>
+        <w:rPr>
+          <w:rFonts w:ascii="Times New Roman" w:hAnsi="Times New Roman" w:cs="Times New Roman"/>
+          <w:sz w:val="26"/>
+          <w:szCs w:val="26"/>
+        </w:rPr>
+        <w:t>Kiểu dữ liệu</w:t>
+      </w:r>
+    </w:p>
+    <w:p>
+      <w:pPr>
+        <w:rPr>
+          <w:rFonts w:ascii="Times New Roman" w:hAnsi="Times New Roman" w:cs="Times New Roman"/>
+          <w:sz w:val="26"/>
+          <w:szCs w:val="26"/>
+        </w:rPr>
+      </w:pPr>
+      <w:r>
+        <w:rPr>
+          <w:rFonts w:ascii="Times New Roman" w:hAnsi="Times New Roman" w:cs="Times New Roman"/>
+          <w:sz w:val="26"/>
+          <w:szCs w:val="26"/>
+        </w:rPr>
+        <w:t>Hàm</w:t>
+      </w:r>
+    </w:p>
+    <w:p>
+      <w:pPr>
+        <w:rPr>
+          <w:rFonts w:ascii="Times New Roman" w:hAnsi="Times New Roman" w:cs="Times New Roman"/>
+          <w:sz w:val="26"/>
+          <w:szCs w:val="26"/>
+        </w:rPr>
+      </w:pPr>
+      <w:r>
+        <w:rPr>
+          <w:rFonts w:ascii="Times New Roman" w:hAnsi="Times New Roman" w:cs="Times New Roman"/>
+          <w:sz w:val="26"/>
+          <w:szCs w:val="26"/>
+        </w:rPr>
+        <w:t>Toán tử</w:t>
+      </w:r>
+    </w:p>
+    <w:p>
+      <w:pPr>
+        <w:rPr>
+          <w:rFonts w:ascii="Times New Roman" w:hAnsi="Times New Roman" w:cs="Times New Roman"/>
+          <w:sz w:val="26"/>
+          <w:szCs w:val="26"/>
+        </w:rPr>
+      </w:pPr>
+      <w:r>
+        <w:rPr>
+          <w:rFonts w:ascii="Times New Roman" w:hAnsi="Times New Roman" w:cs="Times New Roman"/>
+          <w:sz w:val="26"/>
+          <w:szCs w:val="26"/>
+        </w:rPr>
+        <w:t>Hàm tập hợp</w:t>
+      </w:r>
+    </w:p>
+    <w:p>
+      <w:pPr>
+        <w:rPr>
+          <w:rFonts w:ascii="Times New Roman" w:hAnsi="Times New Roman" w:cs="Times New Roman"/>
+          <w:sz w:val="26"/>
+          <w:szCs w:val="26"/>
+        </w:rPr>
+      </w:pPr>
+      <w:r>
+        <w:rPr>
+          <w:rFonts w:ascii="Times New Roman" w:hAnsi="Times New Roman" w:cs="Times New Roman"/>
+          <w:sz w:val="26"/>
+          <w:szCs w:val="26"/>
+        </w:rPr>
+        <w:t>Phương pháp liệt kê</w:t>
+      </w:r>
+    </w:p>
+    <w:p>
+      <w:pPr>
+        <w:rPr>
+          <w:rFonts w:ascii="Times New Roman" w:hAnsi="Times New Roman" w:cs="Times New Roman"/>
+          <w:sz w:val="26"/>
+          <w:szCs w:val="26"/>
+        </w:rPr>
+      </w:pPr>
+      <w:r>
+        <w:rPr>
+          <w:rFonts w:ascii="Times New Roman" w:hAnsi="Times New Roman" w:cs="Times New Roman"/>
+          <w:sz w:val="26"/>
+          <w:szCs w:val="26"/>
+        </w:rPr>
+        <w:t>Ngôn ngữ theo thủ tục</w:t>
+      </w:r>
+    </w:p>
+    <w:p>
+      <w:pPr>
+        <w:rPr>
+          <w:rFonts w:ascii="Times New Roman" w:hAnsi="Times New Roman" w:cs="Times New Roman"/>
+          <w:sz w:val="26"/>
+          <w:szCs w:val="26"/>
+        </w:rPr>
+      </w:pPr>
+      <w:r>
+        <w:rPr>
+          <w:rFonts w:ascii="Times New Roman" w:hAnsi="Times New Roman" w:cs="Times New Roman"/>
+          <w:sz w:val="26"/>
+          <w:szCs w:val="26"/>
+        </w:rPr>
+        <w:lastRenderedPageBreak/>
+        <w:t>PostgreSQL được phổ biến bằng giấy phép BSD cổ điển. Nó không quy định những hạn chế trong việc sử dụng mã nguồn của phần mềm. Bởi vậy PostgreSQL có thể được dùng, sửa đổi và phổ biến bởi bất kỳ ai cho bất kỳ mục đích nào.</w:t>
+      </w:r>
+    </w:p>
+    <w:p>
+      <w:pPr>
+        <w:rPr>
+          <w:rFonts w:ascii="Times New Roman" w:hAnsi="Times New Roman" w:cs="Times New Roman"/>
+          <w:sz w:val="26"/>
+          <w:szCs w:val="26"/>
+        </w:rPr>
+      </w:pPr>
+      <w:r>
+        <w:rPr>
+          <w:rFonts w:ascii="Times New Roman" w:hAnsi="Times New Roman" w:cs="Times New Roman"/>
+          <w:sz w:val="26"/>
+          <w:szCs w:val="26"/>
+        </w:rPr>
+        <w:t>PostgreSQL cũng là hệ quản trị cơ sở dữ liệu hỗ trợ mạnh trong việc lưu trữ dữ liệu không gian. PostgreSQL kết hợp vớ</w:t>
+      </w:r>
+      <w:r>
+        <w:rPr>
+          <w:rFonts w:ascii="Times New Roman" w:hAnsi="Times New Roman" w:cs="Times New Roman"/>
+          <w:sz w:val="26"/>
+          <w:szCs w:val="26"/>
+        </w:rPr>
+        <w:t>i module PostGIS</w:t>
+      </w:r>
+      <w:r>
+        <w:rPr>
+          <w:rFonts w:ascii="Times New Roman" w:hAnsi="Times New Roman" w:cs="Times New Roman"/>
+          <w:sz w:val="26"/>
+          <w:szCs w:val="26"/>
+        </w:rPr>
+        <w:t xml:space="preserve"> cho phép người dùng lưu trữ các lớp dữ liệu không gian. Khi sử dụ</w:t>
+      </w:r>
+      <w:r>
+        <w:rPr>
+          <w:rFonts w:ascii="Times New Roman" w:hAnsi="Times New Roman" w:cs="Times New Roman"/>
+          <w:sz w:val="26"/>
+          <w:szCs w:val="26"/>
+        </w:rPr>
+        <w:t>ng PostgreSQL, PostGIS</w:t>
+      </w:r>
+      <w:r>
+        <w:rPr>
+          <w:rFonts w:ascii="Times New Roman" w:hAnsi="Times New Roman" w:cs="Times New Roman"/>
+          <w:sz w:val="26"/>
+          <w:szCs w:val="26"/>
+        </w:rPr>
+        <w:t xml:space="preserve"> kết hợp với các phần mềm GIS hỗ trợ hiển thị, truy vấn, thống kê hoặc xử lý dữ liệu không gian.</w:t>
+      </w:r>
+    </w:p>
+    <w:p>
+      <w:pPr>
+        <w:rPr>
+          <w:rFonts w:ascii="Times New Roman" w:hAnsi="Times New Roman" w:cs="Times New Roman"/>
+          <w:sz w:val="26"/>
+          <w:szCs w:val="26"/>
+        </w:rPr>
+      </w:pPr>
+      <w:r>
+        <w:rPr>
+          <w:rFonts w:ascii="Times New Roman" w:hAnsi="Times New Roman" w:cs="Times New Roman"/>
+          <w:sz w:val="26"/>
+          <w:szCs w:val="26"/>
+        </w:rPr>
+        <w:t xml:space="preserve">PostGIS </w:t>
+      </w:r>
+      <w:r>
+        <w:rPr>
+          <w:rFonts w:ascii="Times New Roman" w:hAnsi="Times New Roman" w:cs="Times New Roman"/>
+          <w:sz w:val="26"/>
+          <w:szCs w:val="26"/>
+        </w:rPr>
+        <w:t>là một phần mềm mã nguồn</w:t>
+      </w:r>
+      <w:r>
+        <w:rPr>
+          <w:rFonts w:ascii="Times New Roman" w:hAnsi="Times New Roman" w:cs="Times New Roman"/>
+          <w:sz w:val="26"/>
+          <w:szCs w:val="26"/>
+        </w:rPr>
+        <w:t xml:space="preserve"> (được phát hành với giấy phép </w:t>
+      </w:r>
+      <w:r>
+        <w:rPr>
+          <w:rFonts w:ascii="Times New Roman" w:hAnsi="Times New Roman" w:cs="Times New Roman"/>
+          <w:sz w:val="26"/>
+          <w:szCs w:val="26"/>
+        </w:rPr>
+        <w:t>GNU General Public License</w:t>
+      </w:r>
+      <w:r>
+        <w:rPr>
+          <w:rFonts w:ascii="Times New Roman" w:hAnsi="Times New Roman" w:cs="Times New Roman"/>
+          <w:sz w:val="26"/>
+          <w:szCs w:val="26"/>
+        </w:rPr>
+        <w:t>)</w:t>
+      </w:r>
+      <w:r>
+        <w:rPr>
+          <w:rFonts w:ascii="Times New Roman" w:hAnsi="Times New Roman" w:cs="Times New Roman"/>
+          <w:sz w:val="26"/>
+          <w:szCs w:val="26"/>
+        </w:rPr>
+        <w:t xml:space="preserve"> mở</w:t>
+      </w:r>
+      <w:r>
+        <w:rPr>
+          <w:rFonts w:ascii="Times New Roman" w:hAnsi="Times New Roman" w:cs="Times New Roman"/>
+          <w:sz w:val="26"/>
+          <w:szCs w:val="26"/>
+        </w:rPr>
+        <w:t xml:space="preserve"> </w:t>
+      </w:r>
+      <w:r>
+        <w:rPr>
+          <w:rFonts w:ascii="Times New Roman" w:hAnsi="Times New Roman" w:cs="Times New Roman"/>
+          <w:sz w:val="26"/>
+          <w:szCs w:val="26"/>
+        </w:rPr>
+        <w:t>bổ sung cho hệ quản trị cơ sở dữ liệu đối tượng quan hệ PostgreSQL khả năng hổ trợ các đối tượng địa lý.</w:t>
+      </w:r>
+      <w:r>
+        <w:rPr>
+          <w:rFonts w:ascii="Times New Roman" w:hAnsi="Times New Roman" w:cs="Times New Roman"/>
+          <w:sz w:val="26"/>
+          <w:szCs w:val="26"/>
+        </w:rPr>
+        <w:t xml:space="preserve"> PostGIS </w:t>
+      </w:r>
+      <w:r>
+        <w:rPr>
+          <w:rFonts w:ascii="Times New Roman" w:hAnsi="Times New Roman" w:cs="Times New Roman"/>
+          <w:sz w:val="26"/>
+          <w:szCs w:val="26"/>
+        </w:rPr>
+        <w:t xml:space="preserve">tuân theo đặc tả </w:t>
+      </w:r>
+      <w:r>
+        <w:rPr>
+          <w:rFonts w:ascii="Times New Roman" w:hAnsi="Times New Roman" w:cs="Times New Roman"/>
+          <w:sz w:val="26"/>
+          <w:szCs w:val="26"/>
+        </w:rPr>
+        <w:t xml:space="preserve">Simple Features </w:t>
+      </w:r>
+      <w:r>
+        <w:rPr>
+          <w:rFonts w:ascii="Times New Roman" w:hAnsi="Times New Roman" w:cs="Times New Roman"/>
+          <w:sz w:val="26"/>
+          <w:szCs w:val="26"/>
+        </w:rPr>
+        <w:t>dành cho</w:t>
+      </w:r>
+      <w:r>
+        <w:rPr>
+          <w:rFonts w:ascii="Times New Roman" w:hAnsi="Times New Roman" w:cs="Times New Roman"/>
+          <w:sz w:val="26"/>
+          <w:szCs w:val="26"/>
+        </w:rPr>
+        <w:t xml:space="preserve"> SQL</w:t>
+      </w:r>
+      <w:r>
+        <w:rPr>
+          <w:rFonts w:ascii="Times New Roman" w:hAnsi="Times New Roman" w:cs="Times New Roman"/>
+          <w:sz w:val="26"/>
+          <w:szCs w:val="26"/>
+        </w:rPr>
+        <w:t xml:space="preserve"> của tổ chức </w:t>
+      </w:r>
+      <w:r>
+        <w:rPr>
+          <w:rFonts w:ascii="Times New Roman" w:hAnsi="Times New Roman" w:cs="Times New Roman"/>
+          <w:sz w:val="26"/>
+          <w:szCs w:val="26"/>
+        </w:rPr>
+        <w:t>OGC</w:t>
+      </w:r>
+      <w:r>
+        <w:rPr>
+          <w:rFonts w:ascii="Times New Roman" w:hAnsi="Times New Roman" w:cs="Times New Roman"/>
+          <w:sz w:val="26"/>
+          <w:szCs w:val="26"/>
+        </w:rPr>
+        <w:t xml:space="preserve"> (Open Geospatial Consortium</w:t>
+      </w:r>
+      <w:r>
+        <w:rPr>
+          <w:rFonts w:ascii="Times New Roman" w:hAnsi="Times New Roman" w:cs="Times New Roman"/>
+          <w:sz w:val="26"/>
+          <w:szCs w:val="26"/>
+        </w:rPr>
+        <w:t>).</w:t>
+      </w:r>
+    </w:p>
+    <w:p>
+      <w:pPr>
+        <w:rPr>
+          <w:rFonts w:ascii="Times New Roman" w:hAnsi="Times New Roman" w:cs="Times New Roman"/>
+          <w:sz w:val="26"/>
+          <w:szCs w:val="26"/>
+        </w:rPr>
+      </w:pPr>
+      <w:r>
+        <w:rPr>
+          <w:rFonts w:ascii="Times New Roman" w:hAnsi="Times New Roman" w:cs="Times New Roman"/>
+          <w:sz w:val="26"/>
+          <w:szCs w:val="26"/>
+        </w:rPr>
+        <w:t>Một số đặc điểm của PostGIS:</w:t>
+      </w:r>
+    </w:p>
+    <w:p>
+      <w:pPr>
+        <w:rPr>
+          <w:rFonts w:ascii="Times New Roman" w:hAnsi="Times New Roman" w:cs="Times New Roman"/>
+          <w:sz w:val="26"/>
+          <w:szCs w:val="26"/>
+        </w:rPr>
+      </w:pPr>
+      <w:r>
+        <w:rPr>
+          <w:rFonts w:ascii="Times New Roman" w:hAnsi="Times New Roman" w:cs="Times New Roman"/>
+          <w:sz w:val="26"/>
+          <w:szCs w:val="26"/>
+        </w:rPr>
+        <w:t>Hỗ trợ các kiểu dữ liệu hình học như:</w:t>
+      </w:r>
+      <w:r>
+        <w:rPr>
+          <w:rFonts w:ascii="Times New Roman" w:hAnsi="Times New Roman" w:cs="Times New Roman"/>
+          <w:sz w:val="26"/>
+          <w:szCs w:val="26"/>
+        </w:rPr>
+        <w:t xml:space="preserve"> </w:t>
+      </w:r>
+      <w:r>
+        <w:rPr>
+          <w:rFonts w:ascii="Times New Roman" w:hAnsi="Times New Roman" w:cs="Times New Roman"/>
+          <w:sz w:val="26"/>
+          <w:szCs w:val="26"/>
+        </w:rPr>
+        <w:t>điểm (point)</w:t>
+      </w:r>
+      <w:r>
+        <w:rPr>
+          <w:rFonts w:ascii="Times New Roman" w:hAnsi="Times New Roman" w:cs="Times New Roman"/>
+          <w:sz w:val="26"/>
+          <w:szCs w:val="26"/>
+        </w:rPr>
+        <w:t xml:space="preserve">, </w:t>
+      </w:r>
+      <w:r>
+        <w:rPr>
+          <w:rFonts w:ascii="Times New Roman" w:hAnsi="Times New Roman" w:cs="Times New Roman"/>
+          <w:sz w:val="26"/>
+          <w:szCs w:val="26"/>
+        </w:rPr>
+        <w:t>đường (linestring)</w:t>
+      </w:r>
+      <w:r>
+        <w:rPr>
+          <w:rFonts w:ascii="Times New Roman" w:hAnsi="Times New Roman" w:cs="Times New Roman"/>
+          <w:sz w:val="26"/>
+          <w:szCs w:val="26"/>
+        </w:rPr>
+        <w:t xml:space="preserve">, </w:t>
+      </w:r>
+      <w:r>
+        <w:rPr>
+          <w:rFonts w:ascii="Times New Roman" w:hAnsi="Times New Roman" w:cs="Times New Roman"/>
+          <w:sz w:val="26"/>
+          <w:szCs w:val="26"/>
+        </w:rPr>
+        <w:t>đa giác (polygon)</w:t>
+      </w:r>
+      <w:r>
+        <w:rPr>
+          <w:rFonts w:ascii="Times New Roman" w:hAnsi="Times New Roman" w:cs="Times New Roman"/>
+          <w:sz w:val="26"/>
+          <w:szCs w:val="26"/>
+        </w:rPr>
+        <w:t xml:space="preserve">, </w:t>
+      </w:r>
+      <w:r>
+        <w:rPr>
+          <w:rFonts w:ascii="Times New Roman" w:hAnsi="Times New Roman" w:cs="Times New Roman"/>
+          <w:sz w:val="26"/>
+          <w:szCs w:val="26"/>
+        </w:rPr>
+        <w:t>tập điểm (multipoint)</w:t>
+      </w:r>
+      <w:r>
+        <w:rPr>
+          <w:rFonts w:ascii="Times New Roman" w:hAnsi="Times New Roman" w:cs="Times New Roman"/>
+          <w:sz w:val="26"/>
+          <w:szCs w:val="26"/>
+        </w:rPr>
+        <w:t xml:space="preserve">, </w:t>
+      </w:r>
+      <w:r>
+        <w:rPr>
+          <w:rFonts w:ascii="Times New Roman" w:hAnsi="Times New Roman" w:cs="Times New Roman"/>
+          <w:sz w:val="26"/>
+          <w:szCs w:val="26"/>
+        </w:rPr>
+        <w:t>tập đường (</w:t>
+      </w:r>
+      <w:r>
+        <w:rPr>
+          <w:rFonts w:ascii="Times New Roman" w:hAnsi="Times New Roman" w:cs="Times New Roman"/>
+          <w:sz w:val="26"/>
+          <w:szCs w:val="26"/>
+        </w:rPr>
+        <w:t>mul</w:t>
+      </w:r>
+      <w:r>
+        <w:rPr>
+          <w:rFonts w:ascii="Times New Roman" w:hAnsi="Times New Roman" w:cs="Times New Roman"/>
+          <w:sz w:val="26"/>
+          <w:szCs w:val="26"/>
+        </w:rPr>
+        <w:t>tilinestring), tập các đa giác (multipolygon) và</w:t>
+      </w:r>
+      <w:r>
+        <w:rPr>
+          <w:rFonts w:ascii="Times New Roman" w:hAnsi="Times New Roman" w:cs="Times New Roman"/>
+          <w:sz w:val="26"/>
+          <w:szCs w:val="26"/>
+        </w:rPr>
+        <w:t xml:space="preserve"> </w:t>
+      </w:r>
+      <w:r>
+        <w:rPr>
+          <w:rFonts w:ascii="Times New Roman" w:hAnsi="Times New Roman" w:cs="Times New Roman"/>
+          <w:sz w:val="26"/>
+          <w:szCs w:val="26"/>
+        </w:rPr>
+        <w:t>tập các đối tượng hình học (geometrycollection)</w:t>
+      </w:r>
+      <w:r>
+        <w:rPr>
+          <w:rFonts w:ascii="Times New Roman" w:hAnsi="Times New Roman" w:cs="Times New Roman"/>
+          <w:sz w:val="26"/>
+          <w:szCs w:val="26"/>
+        </w:rPr>
+        <w:t>.</w:t>
+      </w:r>
+    </w:p>
+    <w:p>
+      <w:pPr>
+        <w:rPr>
+          <w:rFonts w:ascii="Times New Roman" w:hAnsi="Times New Roman" w:cs="Times New Roman"/>
+          <w:sz w:val="26"/>
+          <w:szCs w:val="26"/>
+        </w:rPr>
+      </w:pPr>
+      <w:r>
+        <w:rPr>
+          <w:rFonts w:ascii="Times New Roman" w:hAnsi="Times New Roman" w:cs="Times New Roman"/>
+          <w:sz w:val="26"/>
+          <w:szCs w:val="26"/>
+        </w:rPr>
+        <w:t>Các v</w:t>
+      </w:r>
+      <w:r>
+        <w:rPr>
+          <w:rFonts w:ascii="Times New Roman" w:hAnsi="Times New Roman" w:cs="Times New Roman"/>
+          <w:sz w:val="26"/>
+          <w:szCs w:val="26"/>
+        </w:rPr>
+        <w:t>ị từ không gian cho phép xác định các tương tác hình học sử dụng ma trận</w:t>
+      </w:r>
+      <w:r>
+        <w:rPr>
+          <w:rFonts w:ascii="Times New Roman" w:hAnsi="Times New Roman" w:cs="Times New Roman"/>
+          <w:sz w:val="26"/>
+          <w:szCs w:val="26"/>
+        </w:rPr>
+        <w:t xml:space="preserve"> Egenhofer </w:t>
+      </w:r>
+      <w:r>
+        <w:rPr>
+          <w:rFonts w:ascii="Times New Roman" w:hAnsi="Times New Roman" w:cs="Times New Roman"/>
+          <w:sz w:val="26"/>
+          <w:szCs w:val="26"/>
+        </w:rPr>
+        <w:t>3x3</w:t>
+      </w:r>
+      <w:r>
+        <w:rPr>
+          <w:rFonts w:ascii="Times New Roman" w:hAnsi="Times New Roman" w:cs="Times New Roman"/>
+          <w:sz w:val="26"/>
+          <w:szCs w:val="26"/>
+        </w:rPr>
+        <w:t xml:space="preserve"> (</w:t>
+      </w:r>
+      <w:r>
+        <w:rPr>
+          <w:rFonts w:ascii="Times New Roman" w:hAnsi="Times New Roman" w:cs="Times New Roman"/>
+          <w:sz w:val="26"/>
+          <w:szCs w:val="26"/>
+        </w:rPr>
+        <w:t>được cung cấp bởi thư viện phần mềm</w:t>
+      </w:r>
+      <w:r>
+        <w:rPr>
+          <w:rFonts w:ascii="Times New Roman" w:hAnsi="Times New Roman" w:cs="Times New Roman"/>
+          <w:sz w:val="26"/>
+          <w:szCs w:val="26"/>
+        </w:rPr>
+        <w:t xml:space="preserve"> GEOS).</w:t>
+      </w:r>
+    </w:p>
+    <w:p>
+      <w:pPr>
+        <w:rPr>
+          <w:rFonts w:ascii="Times New Roman" w:hAnsi="Times New Roman" w:cs="Times New Roman"/>
+          <w:sz w:val="26"/>
+          <w:szCs w:val="26"/>
+        </w:rPr>
+      </w:pPr>
+      <w:r>
+        <w:rPr>
+          <w:rFonts w:ascii="Times New Roman" w:hAnsi="Times New Roman" w:cs="Times New Roman"/>
+          <w:sz w:val="26"/>
+          <w:szCs w:val="26"/>
+        </w:rPr>
+        <w:t xml:space="preserve">Các </w:t>
+      </w:r>
+      <w:r>
+        <w:rPr>
+          <w:rFonts w:ascii="Times New Roman" w:hAnsi="Times New Roman" w:cs="Times New Roman"/>
+          <w:sz w:val="26"/>
+          <w:szCs w:val="26"/>
+        </w:rPr>
+        <w:t>phép tính</w:t>
+      </w:r>
+      <w:r>
+        <w:rPr>
+          <w:rFonts w:ascii="Times New Roman" w:hAnsi="Times New Roman" w:cs="Times New Roman"/>
+          <w:sz w:val="26"/>
+          <w:szCs w:val="26"/>
+        </w:rPr>
+        <w:t xml:space="preserve"> không gian để xác định các phép đo không gian địa lý như diện tích</w:t>
+      </w:r>
+      <w:r>
+        <w:rPr>
+          <w:rFonts w:ascii="Times New Roman" w:hAnsi="Times New Roman" w:cs="Times New Roman"/>
+          <w:sz w:val="26"/>
+          <w:szCs w:val="26"/>
+        </w:rPr>
+        <w:t xml:space="preserve"> (</w:t>
+      </w:r>
+      <w:r>
+        <w:rPr>
+          <w:rFonts w:ascii="Times New Roman" w:hAnsi="Times New Roman" w:cs="Times New Roman"/>
+          <w:sz w:val="26"/>
+          <w:szCs w:val="26"/>
+        </w:rPr>
+        <w:t>area</w:t>
+      </w:r>
+      <w:r>
+        <w:rPr>
+          <w:rFonts w:ascii="Times New Roman" w:hAnsi="Times New Roman" w:cs="Times New Roman"/>
+          <w:sz w:val="26"/>
+          <w:szCs w:val="26"/>
+        </w:rPr>
+        <w:t>)</w:t>
+      </w:r>
+      <w:r>
+        <w:rPr>
+          <w:rFonts w:ascii="Times New Roman" w:hAnsi="Times New Roman" w:cs="Times New Roman"/>
+          <w:sz w:val="26"/>
+          <w:szCs w:val="26"/>
+        </w:rPr>
+        <w:t>, khoảng cách</w:t>
+      </w:r>
+      <w:r>
+        <w:rPr>
+          <w:rFonts w:ascii="Times New Roman" w:hAnsi="Times New Roman" w:cs="Times New Roman"/>
+          <w:sz w:val="26"/>
+          <w:szCs w:val="26"/>
+        </w:rPr>
+        <w:t xml:space="preserve"> (</w:t>
+      </w:r>
+      <w:r>
+        <w:rPr>
+          <w:rFonts w:ascii="Times New Roman" w:hAnsi="Times New Roman" w:cs="Times New Roman"/>
+          <w:sz w:val="26"/>
+          <w:szCs w:val="26"/>
+        </w:rPr>
+        <w:t>distance</w:t>
+      </w:r>
+      <w:r>
+        <w:rPr>
+          <w:rFonts w:ascii="Times New Roman" w:hAnsi="Times New Roman" w:cs="Times New Roman"/>
+          <w:sz w:val="26"/>
+          <w:szCs w:val="26"/>
+        </w:rPr>
+        <w:t>)</w:t>
+      </w:r>
+      <w:r>
+        <w:rPr>
+          <w:rFonts w:ascii="Times New Roman" w:hAnsi="Times New Roman" w:cs="Times New Roman"/>
+          <w:sz w:val="26"/>
+          <w:szCs w:val="26"/>
+        </w:rPr>
+        <w:t>, chiều dài</w:t>
+      </w:r>
+      <w:r>
+        <w:rPr>
+          <w:rFonts w:ascii="Times New Roman" w:hAnsi="Times New Roman" w:cs="Times New Roman"/>
+          <w:sz w:val="26"/>
+          <w:szCs w:val="26"/>
+        </w:rPr>
+        <w:t xml:space="preserve"> (</w:t>
+      </w:r>
+      <w:r>
+        <w:rPr>
+          <w:rFonts w:ascii="Times New Roman" w:hAnsi="Times New Roman" w:cs="Times New Roman"/>
+          <w:sz w:val="26"/>
+          <w:szCs w:val="26"/>
+        </w:rPr>
+        <w:t>length</w:t>
+      </w:r>
+      <w:r>
+        <w:rPr>
+          <w:rFonts w:ascii="Times New Roman" w:hAnsi="Times New Roman" w:cs="Times New Roman"/>
+          <w:sz w:val="26"/>
+          <w:szCs w:val="26"/>
+        </w:rPr>
+        <w:t>)</w:t>
+      </w:r>
+      <w:r>
+        <w:rPr>
+          <w:rFonts w:ascii="Times New Roman" w:hAnsi="Times New Roman" w:cs="Times New Roman"/>
+          <w:sz w:val="26"/>
+          <w:szCs w:val="26"/>
+        </w:rPr>
+        <w:t xml:space="preserve"> và chu vi</w:t>
+      </w:r>
+      <w:r>
+        <w:rPr>
+          <w:rFonts w:ascii="Times New Roman" w:hAnsi="Times New Roman" w:cs="Times New Roman"/>
+          <w:sz w:val="26"/>
+          <w:szCs w:val="26"/>
+        </w:rPr>
+        <w:t xml:space="preserve"> (</w:t>
+      </w:r>
+      <w:r>
+        <w:rPr>
+          <w:rFonts w:ascii="Times New Roman" w:hAnsi="Times New Roman" w:cs="Times New Roman"/>
+          <w:sz w:val="26"/>
+          <w:szCs w:val="26"/>
+        </w:rPr>
+        <w:t>perimeter</w:t>
+      </w:r>
+      <w:r>
+        <w:rPr>
+          <w:rFonts w:ascii="Times New Roman" w:hAnsi="Times New Roman" w:cs="Times New Roman"/>
+          <w:sz w:val="26"/>
+          <w:szCs w:val="26"/>
+        </w:rPr>
+        <w:t>)</w:t>
+      </w:r>
+      <w:r>
+        <w:rPr>
+          <w:rFonts w:ascii="Times New Roman" w:hAnsi="Times New Roman" w:cs="Times New Roman"/>
+          <w:sz w:val="26"/>
+          <w:szCs w:val="26"/>
+        </w:rPr>
+        <w:t>.</w:t>
+      </w:r>
+    </w:p>
+    <w:p>
+      <w:pPr>
+        <w:rPr>
+          <w:rFonts w:ascii="Times New Roman" w:hAnsi="Times New Roman" w:cs="Times New Roman"/>
+          <w:sz w:val="26"/>
+          <w:szCs w:val="26"/>
+        </w:rPr>
+      </w:pPr>
+      <w:r>
+        <w:rPr>
+          <w:rFonts w:ascii="Times New Roman" w:hAnsi="Times New Roman" w:cs="Times New Roman"/>
+          <w:sz w:val="26"/>
+          <w:szCs w:val="26"/>
+        </w:rPr>
+        <w:t>Các phép tính không gian để xác định các phép toán tập hợp như hợp (</w:t>
+      </w:r>
+      <w:r>
+        <w:rPr>
+          <w:rFonts w:ascii="Times New Roman" w:hAnsi="Times New Roman" w:cs="Times New Roman"/>
+          <w:sz w:val="26"/>
+          <w:szCs w:val="26"/>
+        </w:rPr>
+        <w:t>union</w:t>
+      </w:r>
+      <w:r>
+        <w:rPr>
+          <w:rFonts w:ascii="Times New Roman" w:hAnsi="Times New Roman" w:cs="Times New Roman"/>
+          <w:sz w:val="26"/>
+          <w:szCs w:val="26"/>
+        </w:rPr>
+        <w:t>)</w:t>
+      </w:r>
+      <w:r>
+        <w:rPr>
+          <w:rFonts w:ascii="Times New Roman" w:hAnsi="Times New Roman" w:cs="Times New Roman"/>
+          <w:sz w:val="26"/>
+          <w:szCs w:val="26"/>
+        </w:rPr>
+        <w:t>, trừ (</w:t>
+      </w:r>
+      <w:r>
+        <w:rPr>
+          <w:rFonts w:ascii="Times New Roman" w:hAnsi="Times New Roman" w:cs="Times New Roman"/>
+          <w:sz w:val="26"/>
+          <w:szCs w:val="26"/>
+        </w:rPr>
+        <w:t>difference</w:t>
+      </w:r>
+      <w:r>
+        <w:rPr>
+          <w:rFonts w:ascii="Times New Roman" w:hAnsi="Times New Roman" w:cs="Times New Roman"/>
+          <w:sz w:val="26"/>
+          <w:szCs w:val="26"/>
+        </w:rPr>
+        <w:t xml:space="preserve">), </w:t>
+      </w:r>
+      <w:r>
+        <w:rPr>
+          <w:rFonts w:ascii="Times New Roman" w:hAnsi="Times New Roman" w:cs="Times New Roman"/>
+          <w:sz w:val="26"/>
+          <w:szCs w:val="26"/>
+        </w:rPr>
+        <w:t xml:space="preserve">trừ đối xứng </w:t>
+      </w:r>
+      <w:r>
+        <w:rPr>
+          <w:rFonts w:ascii="Times New Roman" w:hAnsi="Times New Roman" w:cs="Times New Roman"/>
+          <w:sz w:val="26"/>
+          <w:szCs w:val="26"/>
+        </w:rPr>
+        <w:t>(</w:t>
+      </w:r>
+      <w:r>
+        <w:rPr>
+          <w:rFonts w:ascii="Times New Roman" w:hAnsi="Times New Roman" w:cs="Times New Roman"/>
+          <w:sz w:val="26"/>
+          <w:szCs w:val="26"/>
+        </w:rPr>
+        <w:t>symmetric difference</w:t>
+      </w:r>
+      <w:r>
+        <w:rPr>
+          <w:rFonts w:ascii="Times New Roman" w:hAnsi="Times New Roman" w:cs="Times New Roman"/>
+          <w:sz w:val="26"/>
+          <w:szCs w:val="26"/>
+        </w:rPr>
+        <w:t xml:space="preserve">), </w:t>
+      </w:r>
+      <w:r>
+        <w:rPr>
+          <w:rFonts w:ascii="Times New Roman" w:hAnsi="Times New Roman" w:cs="Times New Roman"/>
+          <w:sz w:val="26"/>
+          <w:szCs w:val="26"/>
+        </w:rPr>
+        <w:t xml:space="preserve">vùng đệm </w:t>
+      </w:r>
+      <w:r>
+        <w:rPr>
+          <w:rFonts w:ascii="Times New Roman" w:hAnsi="Times New Roman" w:cs="Times New Roman"/>
+          <w:sz w:val="26"/>
+          <w:szCs w:val="26"/>
+        </w:rPr>
+        <w:t>(</w:t>
+      </w:r>
+      <w:r>
+        <w:rPr>
+          <w:rFonts w:ascii="Times New Roman" w:hAnsi="Times New Roman" w:cs="Times New Roman"/>
+          <w:sz w:val="26"/>
+          <w:szCs w:val="26"/>
+        </w:rPr>
+        <w:t>buffers</w:t>
+      </w:r>
+      <w:r>
+        <w:rPr>
+          <w:rFonts w:ascii="Times New Roman" w:hAnsi="Times New Roman" w:cs="Times New Roman"/>
+          <w:sz w:val="26"/>
+          <w:szCs w:val="26"/>
+        </w:rPr>
+        <w:t>) (cung cấp bởi GEOS).</w:t>
+      </w:r>
+    </w:p>
+    <w:p>
+      <w:pPr>
+        <w:rPr>
+          <w:rFonts w:ascii="Times New Roman" w:hAnsi="Times New Roman" w:cs="Times New Roman"/>
+          <w:sz w:val="26"/>
+          <w:szCs w:val="26"/>
+        </w:rPr>
+      </w:pPr>
+      <w:r>
+        <w:rPr>
+          <w:rFonts w:ascii="Times New Roman" w:hAnsi="Times New Roman" w:cs="Times New Roman"/>
+          <w:sz w:val="26"/>
+          <w:szCs w:val="26"/>
+        </w:rPr>
+        <w:t xml:space="preserve">R-tree-over-GiST (Generalised Search Tree) </w:t>
+      </w:r>
+      <w:r>
+        <w:rPr>
+          <w:rFonts w:ascii="Times New Roman" w:hAnsi="Times New Roman" w:cs="Times New Roman"/>
+          <w:sz w:val="26"/>
+          <w:szCs w:val="26"/>
+        </w:rPr>
+        <w:t xml:space="preserve">chỉ mục không gian cho truy vấn không gian </w:t>
+      </w:r>
+      <w:r>
+        <w:rPr>
+          <w:rFonts w:ascii="Times New Roman" w:hAnsi="Times New Roman" w:cs="Times New Roman"/>
+          <w:sz w:val="26"/>
+          <w:szCs w:val="26"/>
+        </w:rPr>
+        <w:t xml:space="preserve">với </w:t>
+      </w:r>
+      <w:r>
+        <w:rPr>
+          <w:rFonts w:ascii="Times New Roman" w:hAnsi="Times New Roman" w:cs="Times New Roman"/>
+          <w:sz w:val="26"/>
+          <w:szCs w:val="26"/>
+        </w:rPr>
+        <w:t xml:space="preserve">tốc độ </w:t>
+      </w:r>
+      <w:r>
+        <w:rPr>
+          <w:rFonts w:ascii="Times New Roman" w:hAnsi="Times New Roman" w:cs="Times New Roman"/>
+          <w:sz w:val="26"/>
+          <w:szCs w:val="26"/>
+        </w:rPr>
+        <w:t>cao</w:t>
+      </w:r>
+      <w:r>
+        <w:rPr>
+          <w:rFonts w:ascii="Times New Roman" w:hAnsi="Times New Roman" w:cs="Times New Roman"/>
+          <w:sz w:val="26"/>
+          <w:szCs w:val="26"/>
+        </w:rPr>
+        <w:t>.</w:t>
+      </w:r>
+    </w:p>
+    <w:p>
+      <w:pPr>
+        <w:rPr>
+          <w:rFonts w:ascii="Times New Roman" w:hAnsi="Times New Roman" w:cs="Times New Roman"/>
+          <w:sz w:val="26"/>
+          <w:szCs w:val="26"/>
+        </w:rPr>
+      </w:pPr>
+      <w:r>
+        <w:rPr>
+          <w:rFonts w:ascii="Times New Roman" w:hAnsi="Times New Roman" w:cs="Times New Roman"/>
+          <w:sz w:val="26"/>
+          <w:szCs w:val="26"/>
+        </w:rPr>
+        <w:t>Hỗ trợ lựa chọn chỉ mục</w:t>
+      </w:r>
+      <w:r>
+        <w:rPr>
+          <w:rFonts w:ascii="Times New Roman" w:hAnsi="Times New Roman" w:cs="Times New Roman"/>
+          <w:sz w:val="26"/>
+          <w:szCs w:val="26"/>
+        </w:rPr>
+        <w:t xml:space="preserve">, </w:t>
+      </w:r>
+      <w:r>
+        <w:rPr>
+          <w:rFonts w:ascii="Times New Roman" w:hAnsi="Times New Roman" w:cs="Times New Roman"/>
+          <w:sz w:val="26"/>
+          <w:szCs w:val="26"/>
+        </w:rPr>
+        <w:t>một phương án truy vấn dữ liệu hiệu suất cao</w:t>
+      </w:r>
+      <w:r>
+        <w:rPr>
+          <w:rFonts w:ascii="Times New Roman" w:hAnsi="Times New Roman" w:cs="Times New Roman"/>
+          <w:sz w:val="26"/>
+          <w:szCs w:val="26"/>
+        </w:rPr>
+        <w:t xml:space="preserve"> </w:t>
+      </w:r>
+      <w:r>
+        <w:rPr>
+          <w:rFonts w:ascii="Times New Roman" w:hAnsi="Times New Roman" w:cs="Times New Roman"/>
+          <w:sz w:val="26"/>
+          <w:szCs w:val="26"/>
+        </w:rPr>
+        <w:t>dành cho truy vấn hỗn hợp giửa spatial/non-spatial</w:t>
+      </w:r>
+      <w:r>
+        <w:rPr>
+          <w:rFonts w:ascii="Times New Roman" w:hAnsi="Times New Roman" w:cs="Times New Roman"/>
+          <w:sz w:val="26"/>
+          <w:szCs w:val="26"/>
+        </w:rPr>
+        <w:t>.</w:t>
+      </w:r>
+    </w:p>
+    <w:p>
+      <w:pPr>
+        <w:rPr>
+          <w:rFonts w:ascii="Times New Roman" w:hAnsi="Times New Roman" w:cs="Times New Roman"/>
+          <w:sz w:val="26"/>
+          <w:szCs w:val="26"/>
+        </w:rPr>
+      </w:pPr>
+      <w:r>
+        <w:rPr>
+          <w:rFonts w:ascii="Times New Roman" w:hAnsi="Times New Roman" w:cs="Times New Roman"/>
+          <w:sz w:val="26"/>
+          <w:szCs w:val="26"/>
+        </w:rPr>
+        <w:t>Đối với dữ liệu raster</w:t>
+      </w:r>
+      <w:r>
+        <w:rPr>
+          <w:rFonts w:ascii="Times New Roman" w:hAnsi="Times New Roman" w:cs="Times New Roman"/>
+          <w:sz w:val="26"/>
+          <w:szCs w:val="26"/>
+        </w:rPr>
+        <w:t xml:space="preserve">, </w:t>
+      </w:r>
+      <w:r>
+        <w:rPr>
+          <w:rFonts w:ascii="Times New Roman" w:hAnsi="Times New Roman" w:cs="Times New Roman"/>
+          <w:sz w:val="26"/>
+          <w:szCs w:val="26"/>
+        </w:rPr>
+        <w:t>đang phát triển</w:t>
+      </w:r>
+      <w:r>
+        <w:rPr>
+          <w:rFonts w:ascii="Times New Roman" w:hAnsi="Times New Roman" w:cs="Times New Roman"/>
+          <w:sz w:val="26"/>
+          <w:szCs w:val="26"/>
+        </w:rPr>
+        <w:t xml:space="preserve"> PostGIS WKT Raster (</w:t>
+      </w:r>
+      <w:r>
+        <w:rPr>
+          <w:rFonts w:ascii="Times New Roman" w:hAnsi="Times New Roman" w:cs="Times New Roman"/>
+          <w:sz w:val="26"/>
+          <w:szCs w:val="26"/>
+        </w:rPr>
+        <w:t>hiện tại đã tích hợp vào</w:t>
+      </w:r>
+      <w:r>
+        <w:rPr>
+          <w:rFonts w:ascii="Times New Roman" w:hAnsi="Times New Roman" w:cs="Times New Roman"/>
+          <w:sz w:val="26"/>
+          <w:szCs w:val="26"/>
+        </w:rPr>
+        <w:t xml:space="preserve"> PostGIS 2.0 </w:t>
+      </w:r>
+      <w:r>
+        <w:rPr>
+          <w:rFonts w:ascii="Times New Roman" w:hAnsi="Times New Roman" w:cs="Times New Roman"/>
+          <w:sz w:val="26"/>
+          <w:szCs w:val="26"/>
+        </w:rPr>
+        <w:t>và đổi tên thành</w:t>
+      </w:r>
+      <w:r>
+        <w:rPr>
+          <w:rFonts w:ascii="Times New Roman" w:hAnsi="Times New Roman" w:cs="Times New Roman"/>
+          <w:sz w:val="26"/>
+          <w:szCs w:val="26"/>
+        </w:rPr>
+        <w:t xml:space="preserve"> PostGIS Raster)</w:t>
+      </w:r>
+      <w:r>
+        <w:rPr>
+          <w:rFonts w:ascii="Times New Roman" w:hAnsi="Times New Roman" w:cs="Times New Roman"/>
+          <w:sz w:val="26"/>
+          <w:szCs w:val="26"/>
+        </w:rPr>
+        <w:t>.</w:t>
+      </w:r>
+    </w:p>
+    <w:p>
+      <w:pPr>
+        <w:rPr>
+          <w:rFonts w:ascii="Times New Roman" w:hAnsi="Times New Roman" w:cs="Times New Roman"/>
+          <w:sz w:val="26"/>
+          <w:szCs w:val="26"/>
+        </w:rPr>
+      </w:pPr>
+      <w:r>
+        <w:rPr>
+          <w:rFonts w:ascii="Times New Roman" w:hAnsi="Times New Roman" w:cs="Times New Roman"/>
+          <w:sz w:val="26"/>
+          <w:szCs w:val="26"/>
+        </w:rPr>
+        <w:t xml:space="preserve">GIỚI THIỆU </w:t>
+      </w:r>
       <w:r>
         <w:rPr>
           <w:rFonts w:ascii="Times New Roman" w:hAnsi="Times New Roman" w:cs="Times New Roman"/>
@@ -19904,7 +21313,56 @@
           <w:sz w:val="26"/>
           <w:szCs w:val="26"/>
         </w:rPr>
-        <w:t>GeoServer của tổ chức OSGeo, hiện tại sản phẩm này đã được tổ chức OGC cấp giấy chứng nhận về áp dụng chuẩn OpenGIS đối với các phiên bản của dịch vụ WMS 1.1.1, WFS 1.0, WCS 1.0. GeoServer được phát triển trên nền công nghệ JAVA sử dụng bộ thư viện Geotools, có khả năng kết nối với hầu hết các hệ quản trị cơ sở dữ liệu phổ biến như: Microsoft SQL Server 2008, MySql, Postgres+Postgis, …Ngoài ra phần mềm còn cho phép kết nối đến các tập tin chứa dữ liệu không gian như: Shape, KML, GML,…</w:t>
+        <w:t xml:space="preserve">GeoServer của tổ chức OSGeo, hiện tại sản phẩm này đã được tổ chức OGC cấp giấy chứng nhận về áp dụng chuẩn OpenGIS đối với các phiên bản của dịch vụ WMS 1.1.1, WFS 1.0, WCS 1.0. GeoServer được phát triển trên nền công nghệ JAVA sử </w:t>
+      </w:r>
+      <w:r>
+        <w:rPr>
+          <w:rFonts w:ascii="Times New Roman" w:hAnsi="Times New Roman" w:cs="Times New Roman"/>
+          <w:sz w:val="26"/>
+          <w:szCs w:val="26"/>
+        </w:rPr>
+        <w:lastRenderedPageBreak/>
+        <w:t xml:space="preserve">dụng bộ thư viện Geotools, có khả năng kết nối với hầu hết các hệ quản trị cơ sở dữ liệu phổ biến như: </w:t>
+      </w:r>
+      <w:r>
+        <w:rPr>
+          <w:rFonts w:ascii="Times New Roman" w:hAnsi="Times New Roman" w:cs="Times New Roman"/>
+          <w:sz w:val="26"/>
+          <w:szCs w:val="26"/>
+        </w:rPr>
+        <w:t>Microsoft SQL Server 2008, MySQL, PostgreSQL</w:t>
+      </w:r>
+      <w:r>
+        <w:rPr>
+          <w:rFonts w:ascii="Times New Roman" w:hAnsi="Times New Roman" w:cs="Times New Roman"/>
+          <w:sz w:val="26"/>
+          <w:szCs w:val="26"/>
+        </w:rPr>
+        <w:t>+Post</w:t>
+      </w:r>
+      <w:r>
+        <w:rPr>
+          <w:rFonts w:ascii="Times New Roman" w:hAnsi="Times New Roman" w:cs="Times New Roman"/>
+          <w:sz w:val="26"/>
+          <w:szCs w:val="26"/>
+        </w:rPr>
+        <w:t>GIS</w:t>
+      </w:r>
+      <w:r>
+        <w:rPr>
+          <w:rFonts w:ascii="Times New Roman" w:hAnsi="Times New Roman" w:cs="Times New Roman"/>
+          <w:sz w:val="26"/>
+          <w:szCs w:val="26"/>
+        </w:rPr>
+        <w:t xml:space="preserve">, </w:t>
+      </w:r>
+      <w:r>
+        <w:rPr>
+          <w:rFonts w:ascii="Times New Roman" w:hAnsi="Times New Roman" w:cs="Times New Roman"/>
+          <w:sz w:val="26"/>
+          <w:szCs w:val="26"/>
+        </w:rPr>
+        <w:t>…</w:t>
       </w:r>
     </w:p>
     <w:p>
@@ -20000,24 +21458,526 @@
       <w:r>
         <w:t>Kiến trúc của GeoServer</w:t>
       </w:r>
+    </w:p>
+    <w:p>
+      <w:pPr>
+        <w:rPr>
+          <w:rFonts w:ascii="Times New Roman" w:hAnsi="Times New Roman" w:cs="Times New Roman"/>
+          <w:sz w:val="26"/>
+          <w:szCs w:val="26"/>
+        </w:rPr>
+      </w:pPr>
+      <w:r>
+        <w:rPr>
+          <w:rFonts w:ascii="Times New Roman" w:hAnsi="Times New Roman" w:cs="Times New Roman"/>
+          <w:sz w:val="26"/>
+          <w:szCs w:val="26"/>
+        </w:rPr>
+        <w:t>Geoserver cho phép người dùng hiển thị thông tin không gian của mình về thế giới. Cung cấp chuẩ</w:t>
+      </w:r>
+      <w:r>
+        <w:rPr>
+          <w:rFonts w:ascii="Times New Roman" w:hAnsi="Times New Roman" w:cs="Times New Roman"/>
+          <w:sz w:val="26"/>
+          <w:szCs w:val="26"/>
+        </w:rPr>
+        <w:t>n d</w:t>
+      </w:r>
+      <w:r>
+        <w:rPr>
+          <w:rFonts w:ascii="Times New Roman" w:hAnsi="Times New Roman" w:cs="Times New Roman"/>
+          <w:sz w:val="26"/>
+          <w:szCs w:val="26"/>
+        </w:rPr>
+        <w:t>ịch vụ bản đồ (Web Map Service - WMS), GeoServer có thể tạo bản đồ và xuất ra nhiều định dạng. OpenLayers, một thư viện bản đồ hoàn toàn miễn phí, được tích hợp cùng GeoServer giúp cho công việc tạo bản đồ trở nên đơn giản hơn bao giờ hết.</w:t>
+      </w:r>
+    </w:p>
+    <w:p>
+      <w:pPr>
+        <w:rPr>
+          <w:rFonts w:ascii="Times New Roman" w:hAnsi="Times New Roman" w:cs="Times New Roman"/>
+          <w:sz w:val="26"/>
+          <w:szCs w:val="26"/>
+        </w:rPr>
+      </w:pPr>
+      <w:r>
+        <w:rPr>
+          <w:rFonts w:ascii="Times New Roman" w:hAnsi="Times New Roman" w:cs="Times New Roman"/>
+          <w:sz w:val="26"/>
+          <w:szCs w:val="26"/>
+        </w:rPr>
+        <w:t>GeoServer hỗ trợ rất nhiều style bản đồ. Tương thích với chuẩn Web Feature Service (WFS), GeoServer cho phép chia sẻ và chỉnh sửa dữ liệu đang được dùng để hiển thị bản đồ.</w:t>
+      </w:r>
+    </w:p>
+    <w:p>
+      <w:pPr>
+        <w:rPr>
+          <w:rFonts w:ascii="Times New Roman" w:hAnsi="Times New Roman" w:cs="Times New Roman"/>
+          <w:sz w:val="26"/>
+          <w:szCs w:val="26"/>
+        </w:rPr>
+      </w:pPr>
+      <w:r>
+        <w:rPr>
+          <w:rFonts w:ascii="Times New Roman" w:hAnsi="Times New Roman" w:cs="Times New Roman"/>
+          <w:sz w:val="26"/>
+          <w:szCs w:val="26"/>
+        </w:rPr>
+        <w:t>GeoServer cho phép xuất dữ liệu linh hoạt dựa vào việc hỗ trợ các chuẩn KML, GML, Shapefile, GeoRSS, Portable Document Format, GeoJSON, JPEG, GIF, SVG, PNG ...</w:t>
+      </w:r>
+    </w:p>
+    <w:p>
+      <w:pPr>
+        <w:rPr>
+          <w:rFonts w:ascii="Times New Roman" w:hAnsi="Times New Roman" w:cs="Times New Roman"/>
+          <w:sz w:val="26"/>
+          <w:szCs w:val="26"/>
+        </w:rPr>
+      </w:pPr>
+      <w:r>
+        <w:rPr>
+          <w:rFonts w:ascii="Times New Roman" w:hAnsi="Times New Roman" w:cs="Times New Roman"/>
+          <w:sz w:val="26"/>
+          <w:szCs w:val="26"/>
+        </w:rPr>
+        <w:t>GeoServer có thể đọc được nhiều định dạng dữ liệu, bao gồm</w:t>
+      </w:r>
+      <w:r>
+        <w:rPr>
+          <w:rFonts w:ascii="Times New Roman" w:hAnsi="Times New Roman" w:cs="Times New Roman"/>
+          <w:sz w:val="26"/>
+          <w:szCs w:val="26"/>
+        </w:rPr>
+        <w:t>:</w:t>
+      </w:r>
+      <w:r>
+        <w:rPr>
+          <w:rFonts w:ascii="Times New Roman" w:hAnsi="Times New Roman" w:cs="Times New Roman"/>
+          <w:sz w:val="26"/>
+          <w:szCs w:val="26"/>
+        </w:rPr>
+        <w:t xml:space="preserve"> PostGIS, Oracle Spatial, ArcSDE, DB2, MySQL, Shapefiles, GeoTIFF, GTOPO30 và nhiều loại khác. Bên cạnh đó, GeoServer còn có thể chỉnh sửa dữ liệu nhờ những thành phần xử lý củ</w:t>
+      </w:r>
+      <w:r>
+        <w:rPr>
+          <w:rFonts w:ascii="Times New Roman" w:hAnsi="Times New Roman" w:cs="Times New Roman"/>
+          <w:sz w:val="26"/>
+          <w:szCs w:val="26"/>
+        </w:rPr>
+        <w:t>a c</w:t>
+      </w:r>
+      <w:r>
+        <w:rPr>
+          <w:rFonts w:ascii="Times New Roman" w:hAnsi="Times New Roman" w:cs="Times New Roman"/>
+          <w:sz w:val="26"/>
+          <w:szCs w:val="26"/>
+        </w:rPr>
+        <w:t>huẩn Web Feature Server.</w:t>
+      </w:r>
+    </w:p>
+    <w:p>
+      <w:pPr>
+        <w:rPr>
+          <w:rFonts w:ascii="Times New Roman" w:hAnsi="Times New Roman" w:cs="Times New Roman"/>
+          <w:sz w:val="26"/>
+          <w:szCs w:val="26"/>
+        </w:rPr>
+      </w:pPr>
+      <w:r>
+        <w:rPr>
+          <w:rFonts w:ascii="Times New Roman" w:hAnsi="Times New Roman" w:cs="Times New Roman"/>
+          <w:sz w:val="26"/>
+          <w:szCs w:val="26"/>
+        </w:rPr>
+        <w:t>Geosever được phép sử dụng miễn phí và là phần mềm mã nguồn mở: điề</w:t>
+      </w:r>
+      <w:r>
+        <w:rPr>
+          <w:rFonts w:ascii="Times New Roman" w:hAnsi="Times New Roman" w:cs="Times New Roman"/>
+          <w:sz w:val="26"/>
+          <w:szCs w:val="26"/>
+        </w:rPr>
+        <w:t xml:space="preserve">u này làm </w:t>
+      </w:r>
+      <w:r>
+        <w:rPr>
+          <w:rFonts w:ascii="Times New Roman" w:hAnsi="Times New Roman" w:cs="Times New Roman"/>
+          <w:sz w:val="26"/>
+          <w:szCs w:val="26"/>
+        </w:rPr>
+        <w:t>giảm đáng kể rào cản về vấn đề tài chính khi sử dụng các phần mềm GIS. Hơn thế</w:t>
+      </w:r>
+      <w:r>
+        <w:rPr>
+          <w:rFonts w:ascii="Times New Roman" w:hAnsi="Times New Roman" w:cs="Times New Roman"/>
+          <w:sz w:val="26"/>
+          <w:szCs w:val="26"/>
+        </w:rPr>
+        <w:t xml:space="preserve"> </w:t>
+      </w:r>
+      <w:r>
+        <w:rPr>
+          <w:rFonts w:ascii="Times New Roman" w:hAnsi="Times New Roman" w:cs="Times New Roman"/>
+          <w:sz w:val="26"/>
+          <w:szCs w:val="26"/>
+        </w:rPr>
+        <w:t>nữ</w:t>
+      </w:r>
+      <w:r>
+        <w:rPr>
+          <w:rFonts w:ascii="Times New Roman" w:hAnsi="Times New Roman" w:cs="Times New Roman"/>
+          <w:sz w:val="26"/>
+          <w:szCs w:val="26"/>
+        </w:rPr>
+        <w:t xml:space="preserve">a </w:t>
+      </w:r>
+      <w:r>
+        <w:rPr>
+          <w:rFonts w:ascii="Times New Roman" w:hAnsi="Times New Roman" w:cs="Times New Roman"/>
+          <w:sz w:val="26"/>
+          <w:szCs w:val="26"/>
+        </w:rPr>
+        <w:lastRenderedPageBreak/>
+        <w:t>vì là mã nguồn mở nên việc sửa lỗi và cải tiến tính năng là rất nhanh so vớ</w:t>
+      </w:r>
+      <w:r>
+        <w:rPr>
+          <w:rFonts w:ascii="Times New Roman" w:hAnsi="Times New Roman" w:cs="Times New Roman"/>
+          <w:sz w:val="26"/>
+          <w:szCs w:val="26"/>
+        </w:rPr>
+        <w:t xml:space="preserve">i các </w:t>
+      </w:r>
+      <w:r>
+        <w:rPr>
+          <w:rFonts w:ascii="Times New Roman" w:hAnsi="Times New Roman" w:cs="Times New Roman"/>
+          <w:sz w:val="26"/>
+          <w:szCs w:val="26"/>
+        </w:rPr>
+        <w:t>phần mềm GIS truyền thống.</w:t>
+      </w:r>
+    </w:p>
+    <w:p>
+      <w:pPr>
+        <w:rPr>
+          <w:rFonts w:ascii="Times New Roman" w:hAnsi="Times New Roman" w:cs="Times New Roman"/>
+          <w:sz w:val="26"/>
+          <w:szCs w:val="26"/>
+        </w:rPr>
+      </w:pPr>
+      <w:r>
+        <w:rPr>
+          <w:rFonts w:ascii="Times New Roman" w:hAnsi="Times New Roman" w:cs="Times New Roman"/>
+          <w:sz w:val="26"/>
+          <w:szCs w:val="26"/>
+        </w:rPr>
+        <w:t>Mang tính chất cộng đồng: GeoServer có một cộng đồng lớn và năng độ</w:t>
+      </w:r>
+      <w:r>
+        <w:rPr>
+          <w:rFonts w:ascii="Times New Roman" w:hAnsi="Times New Roman" w:cs="Times New Roman"/>
+          <w:sz w:val="26"/>
+          <w:szCs w:val="26"/>
+        </w:rPr>
+        <w:t xml:space="preserve">ng bao </w:t>
+      </w:r>
+      <w:r>
+        <w:rPr>
+          <w:rFonts w:ascii="Times New Roman" w:hAnsi="Times New Roman" w:cs="Times New Roman"/>
+          <w:sz w:val="26"/>
+          <w:szCs w:val="26"/>
+        </w:rPr>
+        <w:t>gồm những người sử dụng và phát triển từ khắc nơi trên thế giới.</w:t>
+      </w:r>
+    </w:p>
+    <w:p>
+      <w:pPr>
+        <w:rPr>
+          <w:rFonts w:ascii="Times New Roman" w:hAnsi="Times New Roman" w:cs="Times New Roman"/>
+          <w:sz w:val="26"/>
+          <w:szCs w:val="26"/>
+        </w:rPr>
+      </w:pPr>
+      <w:r>
+        <w:rPr>
+          <w:rFonts w:ascii="Times New Roman" w:hAnsi="Times New Roman" w:cs="Times New Roman"/>
+          <w:sz w:val="26"/>
+          <w:szCs w:val="26"/>
+        </w:rPr>
+        <w:t xml:space="preserve">GIỚI THIỆU </w:t>
+      </w:r>
+      <w:r>
+        <w:rPr>
+          <w:rFonts w:ascii="Times New Roman" w:hAnsi="Times New Roman" w:cs="Times New Roman"/>
+          <w:sz w:val="26"/>
+          <w:szCs w:val="26"/>
+        </w:rPr>
+        <w:t>OPENLAYERS</w:t>
+      </w:r>
+    </w:p>
+    <w:p>
+      <w:pPr>
+        <w:rPr>
+          <w:rFonts w:ascii="Times New Roman" w:hAnsi="Times New Roman" w:cs="Times New Roman"/>
+          <w:sz w:val="26"/>
+          <w:szCs w:val="26"/>
+        </w:rPr>
+      </w:pPr>
+      <w:r>
+        <w:rPr>
+          <w:rFonts w:ascii="Times New Roman" w:hAnsi="Times New Roman" w:cs="Times New Roman"/>
+          <w:sz w:val="26"/>
+          <w:szCs w:val="26"/>
+        </w:rPr>
+        <w:t>OpenLayer là một bộ thư viện Javascript cho phép hiển thị bản đồ tại các ứng dụng web được sử dụng khá phổ biến ngày nay.</w:t>
+      </w:r>
+    </w:p>
+    <w:p>
+      <w:pPr>
+        <w:rPr>
+          <w:rFonts w:ascii="Times New Roman" w:hAnsi="Times New Roman" w:cs="Times New Roman"/>
+          <w:sz w:val="26"/>
+          <w:szCs w:val="26"/>
+        </w:rPr>
+      </w:pPr>
+      <w:r>
+        <w:rPr>
+          <w:rFonts w:ascii="Times New Roman" w:hAnsi="Times New Roman" w:cs="Times New Roman"/>
+          <w:sz w:val="26"/>
+          <w:szCs w:val="26"/>
+        </w:rPr>
+        <w:t>Một số đặc điểm nổi bật của bộ thư viện là:</w:t>
+      </w:r>
+    </w:p>
+    <w:p>
+      <w:pPr>
+        <w:rPr>
+          <w:rFonts w:ascii="Times New Roman" w:hAnsi="Times New Roman" w:cs="Times New Roman"/>
+          <w:sz w:val="26"/>
+          <w:szCs w:val="26"/>
+        </w:rPr>
+      </w:pPr>
+      <w:r>
+        <w:rPr>
+          <w:rFonts w:ascii="Times New Roman" w:hAnsi="Times New Roman" w:cs="Times New Roman"/>
+          <w:sz w:val="26"/>
+          <w:szCs w:val="26"/>
+        </w:rPr>
+        <w:t>Là bộ thư viện mã nguồn mở</w:t>
+      </w:r>
+      <w:r>
+        <w:rPr>
+          <w:rFonts w:ascii="Times New Roman" w:hAnsi="Times New Roman" w:cs="Times New Roman"/>
+          <w:sz w:val="26"/>
+          <w:szCs w:val="26"/>
+        </w:rPr>
+        <w:t>, miễn phí được phát triển bởi cộng đồng phần mềm mã nguồn mở.</w:t>
+      </w:r>
+    </w:p>
+    <w:p>
+      <w:pPr>
+        <w:rPr>
+          <w:rFonts w:ascii="Times New Roman" w:hAnsi="Times New Roman" w:cs="Times New Roman"/>
+          <w:sz w:val="26"/>
+          <w:szCs w:val="26"/>
+        </w:rPr>
+      </w:pPr>
+      <w:r>
+        <w:rPr>
+          <w:rFonts w:ascii="Times New Roman" w:hAnsi="Times New Roman" w:cs="Times New Roman"/>
+          <w:sz w:val="26"/>
+          <w:szCs w:val="26"/>
+        </w:rPr>
+        <w:t>Tuân theo các chuẩn quốc tế phổ biến như OGC...</w:t>
+      </w:r>
+    </w:p>
+    <w:p>
+      <w:pPr>
+        <w:rPr>
+          <w:rFonts w:ascii="Times New Roman" w:hAnsi="Times New Roman" w:cs="Times New Roman"/>
+          <w:sz w:val="26"/>
+          <w:szCs w:val="26"/>
+        </w:rPr>
+      </w:pPr>
+      <w:r>
+        <w:rPr>
+          <w:rFonts w:ascii="Times New Roman" w:hAnsi="Times New Roman" w:cs="Times New Roman"/>
+          <w:sz w:val="26"/>
+          <w:szCs w:val="26"/>
+        </w:rPr>
+        <w:t>Hỗ trợ nhiều loại dịch vụ (WMS, WFS, WCS...) và mapserver như ArcGIS, Geoserver, Mapserver</w:t>
+      </w:r>
+      <w:r>
+        <w:rPr>
+          <w:rFonts w:ascii="Times New Roman" w:hAnsi="Times New Roman" w:cs="Times New Roman"/>
+          <w:sz w:val="26"/>
+          <w:szCs w:val="26"/>
+        </w:rPr>
+        <w:t>.</w:t>
+      </w:r>
+    </w:p>
+    <w:p>
+      <w:pPr>
+        <w:rPr>
+          <w:rFonts w:ascii="Times New Roman" w:hAnsi="Times New Roman" w:cs="Times New Roman"/>
+          <w:sz w:val="26"/>
+          <w:szCs w:val="26"/>
+        </w:rPr>
+      </w:pPr>
+      <w:r>
+        <w:rPr>
+          <w:rFonts w:ascii="Times New Roman" w:hAnsi="Times New Roman" w:cs="Times New Roman"/>
+          <w:sz w:val="26"/>
+          <w:szCs w:val="26"/>
+        </w:rPr>
+        <w:t>Đọc dịch vụ từ các Bản đồ như Google Map, OpenStreetMap, Bing</w:t>
+      </w:r>
+      <w:r>
+        <w:rPr>
+          <w:rFonts w:ascii="Times New Roman" w:hAnsi="Times New Roman" w:cs="Times New Roman"/>
+          <w:sz w:val="26"/>
+          <w:szCs w:val="26"/>
+        </w:rPr>
+        <w:t xml:space="preserve">, </w:t>
+      </w:r>
+      <w:r>
+        <w:rPr>
+          <w:rFonts w:ascii="Times New Roman" w:hAnsi="Times New Roman" w:cs="Times New Roman"/>
+          <w:sz w:val="26"/>
+          <w:szCs w:val="26"/>
+        </w:rPr>
+        <w:t>Yahoo! Maps</w:t>
+      </w:r>
+      <w:r>
+        <w:rPr>
+          <w:rFonts w:ascii="Times New Roman" w:hAnsi="Times New Roman" w:cs="Times New Roman"/>
+          <w:sz w:val="26"/>
+          <w:szCs w:val="26"/>
+        </w:rPr>
+        <w:t>...</w:t>
+      </w:r>
+    </w:p>
+    <w:p>
+      <w:pPr>
+        <w:rPr>
+          <w:rFonts w:ascii="Times New Roman" w:hAnsi="Times New Roman" w:cs="Times New Roman"/>
+          <w:sz w:val="26"/>
+          <w:szCs w:val="26"/>
+        </w:rPr>
+      </w:pPr>
+      <w:r>
+        <w:rPr>
+          <w:rFonts w:ascii="Times New Roman" w:hAnsi="Times New Roman" w:cs="Times New Roman"/>
+          <w:sz w:val="26"/>
+          <w:szCs w:val="26"/>
+        </w:rPr>
+        <w:t>Hỗ trợ các thao tác trên bản đồ.</w:t>
+      </w:r>
+    </w:p>
+    <w:p>
+      <w:pPr>
+        <w:rPr>
+          <w:rFonts w:ascii="Times New Roman" w:hAnsi="Times New Roman" w:cs="Times New Roman"/>
+          <w:sz w:val="26"/>
+          <w:szCs w:val="26"/>
+        </w:rPr>
+      </w:pPr>
+      <w:r>
+        <w:rPr>
+          <w:rFonts w:ascii="Times New Roman" w:hAnsi="Times New Roman" w:cs="Times New Roman"/>
+          <w:sz w:val="26"/>
+          <w:szCs w:val="26"/>
+        </w:rPr>
+        <w:t>Và còn nhiều tiện ích khác.</w:t>
+      </w:r>
+    </w:p>
+    <w:p>
+      <w:pPr>
+        <w:keepNext/>
+      </w:pPr>
+      <w:r>
+        <w:rPr>
+          <w:rFonts w:ascii="Times New Roman" w:hAnsi="Times New Roman" w:cs="Times New Roman"/>
+          <w:noProof/>
+          <w:sz w:val="26"/>
+          <w:szCs w:val="26"/>
+        </w:rPr>
+        <w:drawing>
+          <wp:inline distT="0" distB="0" distL="0" distR="0" wp14:anchorId="035B7161" wp14:editId="661944C4">
+            <wp:extent cx="4105275" cy="3596552"/>
+            <wp:effectExtent l="0" t="0" r="0" b="4445"/>
+            <wp:docPr id="224" name="Picture 224"/>
+            <wp:cNvGraphicFramePr>
+              <a:graphicFrameLocks xmlns:a="http://schemas.openxmlformats.org/drawingml/2006/main" noChangeAspect="1"/>
+            </wp:cNvGraphicFramePr>
+            <a:graphic xmlns:a="http://schemas.openxmlformats.org/drawingml/2006/main">
+              <a:graphicData uri="http://schemas.openxmlformats.org/drawingml/2006/picture">
+                <pic:pic xmlns:pic="http://schemas.openxmlformats.org/drawingml/2006/picture">
+                  <pic:nvPicPr>
+                    <pic:cNvPr id="0" name="OpenLayersCommunication.png"/>
+                    <pic:cNvPicPr/>
+                  </pic:nvPicPr>
+                  <pic:blipFill>
+                    <a:blip r:embed="rId43">
+                      <a:extLst>
+                        <a:ext uri="{28A0092B-C50C-407E-A947-70E740481C1C}">
+                          <a14:useLocalDpi xmlns:a14="http://schemas.microsoft.com/office/drawing/2010/main" val="0"/>
+                        </a:ext>
+                      </a:extLst>
+                    </a:blip>
+                    <a:stretch>
+                      <a:fillRect/>
+                    </a:stretch>
+                  </pic:blipFill>
+                  <pic:spPr>
+                    <a:xfrm>
+                      <a:off x="0" y="0"/>
+                      <a:ext cx="4105275" cy="3596552"/>
+                    </a:xfrm>
+                    <a:prstGeom prst="rect">
+                      <a:avLst/>
+                    </a:prstGeom>
+                  </pic:spPr>
+                </pic:pic>
+              </a:graphicData>
+            </a:graphic>
+          </wp:inline>
+        </w:drawing>
+      </w:r>
       <w:bookmarkStart w:id="12" w:name="_GoBack"/>
       <w:bookmarkEnd w:id="12"/>
     </w:p>
     <w:p>
       <w:pPr>
-        <w:rPr>
-          <w:rFonts w:ascii="Times New Roman" w:hAnsi="Times New Roman" w:cs="Times New Roman"/>
-          <w:sz w:val="26"/>
-          <w:szCs w:val="26"/>
-        </w:rPr>
-      </w:pPr>
-      <w:r>
-        <w:rPr>
-          <w:rFonts w:ascii="Times New Roman" w:hAnsi="Times New Roman" w:cs="Times New Roman"/>
-          <w:sz w:val="26"/>
-          <w:szCs w:val="26"/>
-        </w:rPr>
-        <w:t>OPENLAYERS</w:t>
+        <w:pStyle w:val="Caption"/>
+        <w:rPr>
+          <w:rFonts w:cs="Times New Roman"/>
+          <w:szCs w:val="26"/>
+        </w:rPr>
+      </w:pPr>
+      <w:r>
+        <w:t xml:space="preserve">Hình </w:t>
+      </w:r>
+      <w:r>
+        <w:fldChar w:fldCharType="begin"/>
+      </w:r>
+      <w:r>
+        <w:instrText xml:space="preserve"> SEQ Hình \* ARABIC </w:instrText>
+      </w:r>
+      <w:r>
+        <w:fldChar w:fldCharType="separate"/>
+      </w:r>
+      <w:r>
+        <w:rPr>
+          <w:noProof/>
+        </w:rPr>
+        <w:t>33</w:t>
+      </w:r>
+      <w:r>
+        <w:fldChar w:fldCharType="end"/>
+      </w:r>
+      <w:r>
+        <w:t>: OpenLayers có thể giao tiếp thông qua nhiều giao thức</w:t>
       </w:r>
     </w:p>
     <w:sectPr>
@@ -20798,7 +22758,7 @@
 </file>
 
 <file path=customXml/itemProps1.xml><?xml version="1.0" encoding="utf-8"?>
-<ds:datastoreItem xmlns:ds="http://schemas.openxmlformats.org/officeDocument/2006/customXml" ds:itemID="{41202B73-E3DD-42C6-B0E1-588BAAC2512D}">
+<ds:datastoreItem xmlns:ds="http://schemas.openxmlformats.org/officeDocument/2006/customXml" ds:itemID="{45492296-2B8D-455F-9063-80007FA87135}">
   <ds:schemaRefs>
     <ds:schemaRef ds:uri="http://schemas.openxmlformats.org/officeDocument/2006/bibliography"/>
   </ds:schemaRefs>

</xml_diff>